<commit_message>
GUI Design Spec Finished
</commit_message>
<xml_diff>
--- a/Assessment Task Sheets/Assessment Task Three 2023.v1.0 - SprintTwo.docx
+++ b/Assessment Task Sheets/Assessment Task Three 2023.v1.0 - SprintTwo.docx
@@ -2420,23 +2420,7 @@
                 <w:rFonts w:ascii="Tahoma" w:hAnsi="Tahoma" w:cs="Tahoma"/>
                 <w:sz w:val="20"/>
               </w:rPr>
-              <w:t xml:space="preserve">Assessor to ensure that the noise levels, natural </w:t>
-            </w:r>
-            <w:proofErr w:type="gramStart"/>
-            <w:r>
-              <w:rPr>
-                <w:rFonts w:ascii="Tahoma" w:hAnsi="Tahoma" w:cs="Tahoma"/>
-                <w:sz w:val="20"/>
-              </w:rPr>
-              <w:t>interactions</w:t>
-            </w:r>
-            <w:proofErr w:type="gramEnd"/>
-            <w:r>
-              <w:rPr>
-                <w:rFonts w:ascii="Tahoma" w:hAnsi="Tahoma" w:cs="Tahoma"/>
-                <w:sz w:val="20"/>
-              </w:rPr>
-              <w:t xml:space="preserve"> and time variances are maintained as it would be in the </w:t>
+              <w:t xml:space="preserve">Assessor to ensure that the noise levels, natural interactions and time variances are maintained as it would be in the </w:t>
             </w:r>
             <w:r>
               <w:rPr>
@@ -2666,17 +2650,8 @@
                 <w:rFonts w:ascii="Tahoma" w:hAnsi="Tahoma" w:cs="Tahoma"/>
                 <w:sz w:val="20"/>
               </w:rPr>
-              <w:t xml:space="preserve">Students will need to demonstrate their workflow and code versioning by providing access to their GitHub </w:t>
-            </w:r>
-            <w:proofErr w:type="gramStart"/>
-            <w:r>
-              <w:rPr>
-                <w:rFonts w:ascii="Tahoma" w:hAnsi="Tahoma" w:cs="Tahoma"/>
-                <w:sz w:val="20"/>
-              </w:rPr>
-              <w:t>account</w:t>
-            </w:r>
-            <w:proofErr w:type="gramEnd"/>
+              <w:t>Students will need to demonstrate their workflow and code versioning by providing access to their GitHub account</w:t>
+            </w:r>
           </w:p>
           <w:p>
             <w:pPr>
@@ -2687,21 +2662,12 @@
                 <w:sz w:val="20"/>
               </w:rPr>
             </w:pPr>
-            <w:proofErr w:type="gramStart"/>
-            <w:r>
-              <w:rPr>
-                <w:rFonts w:ascii="Tahoma" w:hAnsi="Tahoma" w:cs="Tahoma"/>
-                <w:sz w:val="20"/>
-              </w:rPr>
-              <w:t>In order to</w:t>
-            </w:r>
-            <w:proofErr w:type="gramEnd"/>
-            <w:r>
-              <w:rPr>
-                <w:rFonts w:ascii="Tahoma" w:hAnsi="Tahoma" w:cs="Tahoma"/>
-                <w:sz w:val="20"/>
-              </w:rPr>
-              <w:t xml:space="preserve"> verify the authenticity of the student’s assessment, you may ask the student to again produce an answer to an existing question.</w:t>
+            <w:r>
+              <w:rPr>
+                <w:rFonts w:ascii="Tahoma" w:hAnsi="Tahoma" w:cs="Tahoma"/>
+                <w:sz w:val="20"/>
+              </w:rPr>
+              <w:t>In order to verify the authenticity of the student’s assessment, you may ask the student to again produce an answer to an existing question.</w:t>
             </w:r>
           </w:p>
         </w:tc>
@@ -2811,17 +2777,8 @@
                 <w:rFonts w:ascii="Tahoma" w:hAnsi="Tahoma" w:cs="Tahoma"/>
                 <w:sz w:val="20"/>
               </w:rPr>
-              <w:t xml:space="preserve">ICTPRG440 Apply introductory programming skills in different </w:t>
-            </w:r>
-            <w:proofErr w:type="gramStart"/>
-            <w:r>
-              <w:rPr>
-                <w:rFonts w:ascii="Tahoma" w:hAnsi="Tahoma" w:cs="Tahoma"/>
-                <w:sz w:val="20"/>
-              </w:rPr>
-              <w:t>languages</w:t>
-            </w:r>
-            <w:proofErr w:type="gramEnd"/>
+              <w:t>ICTPRG440 Apply introductory programming skills in different languages</w:t>
+            </w:r>
           </w:p>
           <w:p>
             <w:pPr>
@@ -2847,17 +2804,8 @@
                 <w:rFonts w:ascii="Tahoma" w:hAnsi="Tahoma" w:cs="Tahoma"/>
                 <w:sz w:val="20"/>
               </w:rPr>
-              <w:t xml:space="preserve">a GUI based </w:t>
-            </w:r>
-            <w:proofErr w:type="gramStart"/>
-            <w:r>
-              <w:rPr>
-                <w:rFonts w:ascii="Tahoma" w:hAnsi="Tahoma" w:cs="Tahoma"/>
-                <w:sz w:val="20"/>
-              </w:rPr>
-              <w:t>application</w:t>
-            </w:r>
-            <w:proofErr w:type="gramEnd"/>
+              <w:t>a GUI based application</w:t>
+            </w:r>
             <w:r>
               <w:rPr>
                 <w:rFonts w:ascii="Tahoma" w:hAnsi="Tahoma" w:cs="Tahoma"/>
@@ -2924,23 +2872,7 @@
                 <w:rFonts w:ascii="Tahoma" w:hAnsi="Tahoma" w:cs="Tahoma"/>
                 <w:sz w:val="20"/>
               </w:rPr>
-              <w:t xml:space="preserve">Debug, </w:t>
-            </w:r>
-            <w:proofErr w:type="gramStart"/>
-            <w:r>
-              <w:rPr>
-                <w:rFonts w:ascii="Tahoma" w:hAnsi="Tahoma" w:cs="Tahoma"/>
-                <w:sz w:val="20"/>
-              </w:rPr>
-              <w:t>document</w:t>
-            </w:r>
-            <w:proofErr w:type="gramEnd"/>
-            <w:r>
-              <w:rPr>
-                <w:rFonts w:ascii="Tahoma" w:hAnsi="Tahoma" w:cs="Tahoma"/>
-                <w:sz w:val="20"/>
-              </w:rPr>
-              <w:t xml:space="preserve"> and test completed application using IDE and associated features.</w:t>
+              <w:t>Debug, document and test completed application using IDE and associated features.</w:t>
             </w:r>
           </w:p>
           <w:p>
@@ -2956,17 +2888,8 @@
                 <w:rFonts w:ascii="Tahoma" w:hAnsi="Tahoma" w:cs="Tahoma"/>
                 <w:sz w:val="20"/>
               </w:rPr>
-              <w:t xml:space="preserve">ICTPRG437 Build a user </w:t>
-            </w:r>
-            <w:proofErr w:type="gramStart"/>
-            <w:r>
-              <w:rPr>
-                <w:rFonts w:ascii="Tahoma" w:hAnsi="Tahoma" w:cs="Tahoma"/>
-                <w:sz w:val="20"/>
-              </w:rPr>
-              <w:t>interface</w:t>
-            </w:r>
-            <w:proofErr w:type="gramEnd"/>
+              <w:t>ICTPRG437 Build a user interface</w:t>
+            </w:r>
           </w:p>
           <w:p>
             <w:pPr>
@@ -3026,23 +2949,7 @@
                 <w:rFonts w:ascii="Tahoma" w:hAnsi="Tahoma" w:cs="Tahoma"/>
                 <w:sz w:val="20"/>
               </w:rPr>
-              <w:t xml:space="preserve">Investigating organizational guideline, </w:t>
-            </w:r>
-            <w:proofErr w:type="gramStart"/>
-            <w:r>
-              <w:rPr>
-                <w:rFonts w:ascii="Tahoma" w:hAnsi="Tahoma" w:cs="Tahoma"/>
-                <w:sz w:val="20"/>
-              </w:rPr>
-              <w:t>policies</w:t>
-            </w:r>
-            <w:proofErr w:type="gramEnd"/>
-            <w:r>
-              <w:rPr>
-                <w:rFonts w:ascii="Tahoma" w:hAnsi="Tahoma" w:cs="Tahoma"/>
-                <w:sz w:val="20"/>
-              </w:rPr>
-              <w:t xml:space="preserve"> and procedures.</w:t>
+              <w:t>Investigating organizational guideline, policies and procedures.</w:t>
             </w:r>
           </w:p>
           <w:p>
@@ -3058,17 +2965,8 @@
                 <w:rFonts w:ascii="Tahoma" w:hAnsi="Tahoma" w:cs="Tahoma"/>
                 <w:sz w:val="20"/>
               </w:rPr>
-              <w:t xml:space="preserve">ICTICT435 Create technical </w:t>
-            </w:r>
-            <w:proofErr w:type="gramStart"/>
-            <w:r>
-              <w:rPr>
-                <w:rFonts w:ascii="Tahoma" w:hAnsi="Tahoma" w:cs="Tahoma"/>
-                <w:sz w:val="20"/>
-              </w:rPr>
-              <w:t>documentation</w:t>
-            </w:r>
-            <w:proofErr w:type="gramEnd"/>
+              <w:t>ICTICT435 Create technical documentation</w:t>
+            </w:r>
           </w:p>
           <w:p>
             <w:pPr>
@@ -3349,23 +3247,7 @@
                 <w:rFonts w:ascii="Tahoma" w:hAnsi="Tahoma" w:cs="Tahoma"/>
                 <w:sz w:val="20"/>
               </w:rPr>
-              <w:t xml:space="preserve">Web links and example code can be downloaded from the Blackboard </w:t>
-            </w:r>
-            <w:proofErr w:type="gramStart"/>
-            <w:r>
-              <w:rPr>
-                <w:rFonts w:ascii="Tahoma" w:hAnsi="Tahoma" w:cs="Tahoma"/>
-                <w:sz w:val="20"/>
-              </w:rPr>
-              <w:t>portal</w:t>
-            </w:r>
-            <w:proofErr w:type="gramEnd"/>
-            <w:r>
-              <w:rPr>
-                <w:rFonts w:ascii="Tahoma" w:hAnsi="Tahoma" w:cs="Tahoma"/>
-                <w:sz w:val="20"/>
-              </w:rPr>
-              <w:t xml:space="preserve"> </w:t>
+              <w:t xml:space="preserve">Web links and example code can be downloaded from the Blackboard portal </w:t>
             </w:r>
           </w:p>
           <w:p>
@@ -3502,23 +3384,7 @@
                 <w:rFonts w:ascii="Tahoma" w:hAnsi="Tahoma" w:cs="Tahoma"/>
                 <w:sz w:val="20"/>
               </w:rPr>
-              <w:t xml:space="preserve">In some circumstances, adjustments to assessments may be made for you. If you require support for literacy and numeracy issues; support for hearing, </w:t>
-            </w:r>
-            <w:proofErr w:type="gramStart"/>
-            <w:r>
-              <w:rPr>
-                <w:rFonts w:ascii="Tahoma" w:hAnsi="Tahoma" w:cs="Tahoma"/>
-                <w:sz w:val="20"/>
-              </w:rPr>
-              <w:t>sight</w:t>
-            </w:r>
-            <w:proofErr w:type="gramEnd"/>
-            <w:r>
-              <w:rPr>
-                <w:rFonts w:ascii="Tahoma" w:hAnsi="Tahoma" w:cs="Tahoma"/>
-                <w:sz w:val="20"/>
-              </w:rPr>
-              <w:t xml:space="preserve"> or mobility issues; change to assessment times/venues; use of special or adaptive technology; considerations relating to age, gender and cultural beliefs; format of assessment materials; or presence of a scribe you need to inform your lecturer.</w:t>
+              <w:t>In some circumstances, adjustments to assessments may be made for you. If you require support for literacy and numeracy issues; support for hearing, sight or mobility issues; change to assessment times/venues; use of special or adaptive technology; considerations relating to age, gender and cultural beliefs; format of assessment materials; or presence of a scribe you need to inform your lecturer.</w:t>
             </w:r>
           </w:p>
           <w:p>
@@ -4753,21 +4619,7 @@
         <w:rPr>
           <w:rFonts w:ascii="Calibri" w:eastAsia="Calibri" w:hAnsi="Calibri"/>
         </w:rPr>
-        <w:t>. As the development progresses the team will collect information, create mini-</w:t>
-      </w:r>
-      <w:proofErr w:type="gramStart"/>
-      <w:r>
-        <w:rPr>
-          <w:rFonts w:ascii="Calibri" w:eastAsia="Calibri" w:hAnsi="Calibri"/>
-        </w:rPr>
-        <w:t>reports</w:t>
-      </w:r>
-      <w:proofErr w:type="gramEnd"/>
-      <w:r>
-        <w:rPr>
-          <w:rFonts w:ascii="Calibri" w:eastAsia="Calibri" w:hAnsi="Calibri"/>
-        </w:rPr>
-        <w:t xml:space="preserve"> and develop the </w:t>
+        <w:t xml:space="preserve">. As the development progresses the team will collect information, create mini-reports and develop the </w:t>
       </w:r>
       <w:r>
         <w:rPr>
@@ -6771,21 +6623,7 @@
         <w:rPr>
           <w:rFonts w:ascii="Calibri" w:eastAsia="Calibri" w:hAnsi="Calibri"/>
         </w:rPr>
-        <w:t>Weekly Schedule (show below) outlines each of these milestones and the final group handover. As the development progresses the team will collect information, create mini-</w:t>
-      </w:r>
-      <w:proofErr w:type="gramStart"/>
-      <w:r>
-        <w:rPr>
-          <w:rFonts w:ascii="Calibri" w:eastAsia="Calibri" w:hAnsi="Calibri"/>
-        </w:rPr>
-        <w:t>reports</w:t>
-      </w:r>
-      <w:proofErr w:type="gramEnd"/>
-      <w:r>
-        <w:rPr>
-          <w:rFonts w:ascii="Calibri" w:eastAsia="Calibri" w:hAnsi="Calibri"/>
-        </w:rPr>
-        <w:t xml:space="preserve"> and develop the </w:t>
+        <w:t xml:space="preserve">Weekly Schedule (show below) outlines each of these milestones and the final group handover. As the development progresses the team will collect information, create mini-reports and develop the </w:t>
       </w:r>
       <w:r>
         <w:rPr>
@@ -7225,15 +7063,7 @@
         </w:rPr>
       </w:pPr>
       <w:r>
-        <w:t xml:space="preserve">It is the Scrum </w:t>
-      </w:r>
-      <w:proofErr w:type="gramStart"/>
-      <w:r>
-        <w:t>Masters</w:t>
-      </w:r>
-      <w:proofErr w:type="gramEnd"/>
-      <w:r>
-        <w:t xml:space="preserve"> responsibility to fill in the Scrum Board using the GitHub Project Board for each week. Complete the Sprint Scrum Board with information and connected team members for each week and save screen captures of your GitHub Project Board with associated notes. </w:t>
+        <w:t xml:space="preserve">It is the Scrum Masters responsibility to fill in the Scrum Board using the GitHub Project Board for each week. Complete the Sprint Scrum Board with information and connected team members for each week and save screen captures of your GitHub Project Board with associated notes. </w:t>
       </w:r>
       <w:r>
         <w:t>This information will be presented in Question Six.</w:t>
@@ -8430,6 +8260,15 @@
             <w:pPr>
               <w:spacing w:after="0" w:line="240" w:lineRule="auto"/>
             </w:pPr>
+            <w:r>
+              <w:t xml:space="preserve">Visual Studio </w:t>
+            </w:r>
+            <w:r>
+              <w:t>Community</w:t>
+            </w:r>
+            <w:r>
+              <w:t xml:space="preserve"> 2022</w:t>
+            </w:r>
           </w:p>
         </w:tc>
       </w:tr>
@@ -8474,6 +8313,15 @@
             <w:pPr>
               <w:spacing w:after="0" w:line="240" w:lineRule="auto"/>
             </w:pPr>
+            <w:r>
+              <w:t xml:space="preserve">Visual Studio </w:t>
+            </w:r>
+            <w:r>
+              <w:t>Community</w:t>
+            </w:r>
+            <w:r>
+              <w:t xml:space="preserve"> 2022</w:t>
+            </w:r>
           </w:p>
         </w:tc>
       </w:tr>
@@ -8524,45 +8372,555 @@
             <w:pPr>
               <w:spacing w:after="0" w:line="240" w:lineRule="auto"/>
             </w:pPr>
-            <w:r>
-              <w:rPr>
-                <w:color w:val="FF0000"/>
-                <w:sz w:val="16"/>
-                <w:szCs w:val="16"/>
-              </w:rPr>
-              <w:t>List all UI components and their associated action/event (describe what each component does).</w:t>
-            </w:r>
-          </w:p>
-          <w:p>
-            <w:pPr>
-              <w:spacing w:after="0" w:line="240" w:lineRule="auto"/>
-            </w:pPr>
-          </w:p>
-          <w:p>
-            <w:pPr>
-              <w:spacing w:after="0" w:line="240" w:lineRule="auto"/>
-            </w:pPr>
-          </w:p>
-          <w:p>
-            <w:pPr>
-              <w:spacing w:after="0" w:line="240" w:lineRule="auto"/>
-            </w:pPr>
-          </w:p>
-          <w:p>
-            <w:pPr>
-              <w:spacing w:after="0" w:line="240" w:lineRule="auto"/>
-            </w:pPr>
-          </w:p>
-          <w:p>
-            <w:pPr>
-              <w:spacing w:after="0" w:line="240" w:lineRule="auto"/>
-            </w:pPr>
-          </w:p>
-          <w:p>
-            <w:pPr>
-              <w:spacing w:after="0" w:line="240" w:lineRule="auto"/>
-            </w:pPr>
-          </w:p>
+          </w:p>
+          <w:tbl>
+            <w:tblPr>
+              <w:tblStyle w:val="GridTable4-Accent5"/>
+              <w:tblW w:w="0" w:type="auto"/>
+              <w:tblLook w:val="04A0" w:firstRow="1" w:lastRow="0" w:firstColumn="1" w:lastColumn="0" w:noHBand="0" w:noVBand="1"/>
+            </w:tblPr>
+            <w:tblGrid>
+              <w:gridCol w:w="4562"/>
+              <w:gridCol w:w="4563"/>
+            </w:tblGrid>
+            <w:tr>
+              <w:trPr>
+                <w:cnfStyle w:val="100000000000" w:firstRow="1" w:lastRow="0" w:firstColumn="0" w:lastColumn="0" w:oddVBand="0" w:evenVBand="0" w:oddHBand="0" w:evenHBand="0" w:firstRowFirstColumn="0" w:firstRowLastColumn="0" w:lastRowFirstColumn="0" w:lastRowLastColumn="0"/>
+              </w:trPr>
+              <w:tc>
+                <w:tcPr>
+                  <w:cnfStyle w:val="001000000000" w:firstRow="0" w:lastRow="0" w:firstColumn="1" w:lastColumn="0" w:oddVBand="0" w:evenVBand="0" w:oddHBand="0" w:evenHBand="0" w:firstRowFirstColumn="0" w:firstRowLastColumn="0" w:lastRowFirstColumn="0" w:lastRowLastColumn="0"/>
+                  <w:tcW w:w="4562" w:type="dxa"/>
+                </w:tcPr>
+                <w:p>
+                  <w:r>
+                    <w:t>Component</w:t>
+                  </w:r>
+                </w:p>
+              </w:tc>
+              <w:tc>
+                <w:tcPr>
+                  <w:tcW w:w="4563" w:type="dxa"/>
+                </w:tcPr>
+                <w:p>
+                  <w:pPr>
+                    <w:cnfStyle w:val="100000000000" w:firstRow="1" w:lastRow="0" w:firstColumn="0" w:lastColumn="0" w:oddVBand="0" w:evenVBand="0" w:oddHBand="0" w:evenHBand="0" w:firstRowFirstColumn="0" w:firstRowLastColumn="0" w:lastRowFirstColumn="0" w:lastRowLastColumn="0"/>
+                  </w:pPr>
+                  <w:r>
+                    <w:t>Event</w:t>
+                  </w:r>
+                </w:p>
+              </w:tc>
+            </w:tr>
+            <w:tr>
+              <w:trPr>
+                <w:cnfStyle w:val="000000100000" w:firstRow="0" w:lastRow="0" w:firstColumn="0" w:lastColumn="0" w:oddVBand="0" w:evenVBand="0" w:oddHBand="1" w:evenHBand="0" w:firstRowFirstColumn="0" w:firstRowLastColumn="0" w:lastRowFirstColumn="0" w:lastRowLastColumn="0"/>
+              </w:trPr>
+              <w:tc>
+                <w:tcPr>
+                  <w:cnfStyle w:val="001000000000" w:firstRow="0" w:lastRow="0" w:firstColumn="1" w:lastColumn="0" w:oddVBand="0" w:evenVBand="0" w:oddHBand="0" w:evenHBand="0" w:firstRowFirstColumn="0" w:firstRowLastColumn="0" w:lastRowFirstColumn="0" w:lastRowLastColumn="0"/>
+                  <w:tcW w:w="4562" w:type="dxa"/>
+                </w:tcPr>
+                <w:p>
+                  <w:r>
+                    <w:t>Text Box (Input)</w:t>
+                  </w:r>
+                </w:p>
+              </w:tc>
+              <w:tc>
+                <w:tcPr>
+                  <w:tcW w:w="4563" w:type="dxa"/>
+                </w:tcPr>
+                <w:p>
+                  <w:pPr>
+                    <w:cnfStyle w:val="000000100000" w:firstRow="0" w:lastRow="0" w:firstColumn="0" w:lastColumn="0" w:oddVBand="0" w:evenVBand="0" w:oddHBand="1" w:evenHBand="0" w:firstRowFirstColumn="0" w:firstRowLastColumn="0" w:lastRowFirstColumn="0" w:lastRowLastColumn="0"/>
+                  </w:pPr>
+                  <w:r>
+                    <w:t>Non read only Text Box for user to input the integer to search for and to display the chosen integer from the List Box if needed to edit.</w:t>
+                  </w:r>
+                </w:p>
+              </w:tc>
+            </w:tr>
+            <w:tr>
+              <w:tc>
+                <w:tcPr>
+                  <w:cnfStyle w:val="001000000000" w:firstRow="0" w:lastRow="0" w:firstColumn="1" w:lastColumn="0" w:oddVBand="0" w:evenVBand="0" w:oddHBand="0" w:evenHBand="0" w:firstRowFirstColumn="0" w:firstRowLastColumn="0" w:lastRowFirstColumn="0" w:lastRowLastColumn="0"/>
+                  <w:tcW w:w="4562" w:type="dxa"/>
+                </w:tcPr>
+                <w:p>
+                  <w:r>
+                    <w:t>Text Box (Message)</w:t>
+                  </w:r>
+                </w:p>
+              </w:tc>
+              <w:tc>
+                <w:tcPr>
+                  <w:tcW w:w="4563" w:type="dxa"/>
+                </w:tcPr>
+                <w:p>
+                  <w:pPr>
+                    <w:cnfStyle w:val="000000000000" w:firstRow="0" w:lastRow="0" w:firstColumn="0" w:lastColumn="0" w:oddVBand="0" w:evenVBand="0" w:oddHBand="0" w:evenHBand="0" w:firstRowFirstColumn="0" w:firstRowLastColumn="0" w:lastRowFirstColumn="0" w:lastRowLastColumn="0"/>
+                  </w:pPr>
+                  <w:r>
+                    <w:t>Read Only Text Box to display normal and error messages to the user when needed.</w:t>
+                  </w:r>
+                </w:p>
+              </w:tc>
+            </w:tr>
+            <w:tr>
+              <w:trPr>
+                <w:cnfStyle w:val="000000100000" w:firstRow="0" w:lastRow="0" w:firstColumn="0" w:lastColumn="0" w:oddVBand="0" w:evenVBand="0" w:oddHBand="1" w:evenHBand="0" w:firstRowFirstColumn="0" w:firstRowLastColumn="0" w:lastRowFirstColumn="0" w:lastRowLastColumn="0"/>
+              </w:trPr>
+              <w:tc>
+                <w:tcPr>
+                  <w:cnfStyle w:val="001000000000" w:firstRow="0" w:lastRow="0" w:firstColumn="1" w:lastColumn="0" w:oddVBand="0" w:evenVBand="0" w:oddHBand="0" w:evenHBand="0" w:firstRowFirstColumn="0" w:firstRowLastColumn="0" w:lastRowFirstColumn="0" w:lastRowLastColumn="0"/>
+                  <w:tcW w:w="4562" w:type="dxa"/>
+                </w:tcPr>
+                <w:p>
+                  <w:r>
+                    <w:t>List Box</w:t>
+                  </w:r>
+                </w:p>
+              </w:tc>
+              <w:tc>
+                <w:tcPr>
+                  <w:tcW w:w="4563" w:type="dxa"/>
+                </w:tcPr>
+                <w:p>
+                  <w:pPr>
+                    <w:cnfStyle w:val="000000100000" w:firstRow="0" w:lastRow="0" w:firstColumn="0" w:lastColumn="0" w:oddVBand="0" w:evenVBand="0" w:oddHBand="1" w:evenHBand="0" w:firstRowFirstColumn="0" w:firstRowLastColumn="0" w:lastRowFirstColumn="0" w:lastRowLastColumn="0"/>
+                  </w:pPr>
+                  <w:r>
+                    <w:t>Will Display all items from the Array for user to view.</w:t>
+                  </w:r>
+                </w:p>
+              </w:tc>
+            </w:tr>
+            <w:tr>
+              <w:tc>
+                <w:tcPr>
+                  <w:cnfStyle w:val="001000000000" w:firstRow="0" w:lastRow="0" w:firstColumn="1" w:lastColumn="0" w:oddVBand="0" w:evenVBand="0" w:oddHBand="0" w:evenHBand="0" w:firstRowFirstColumn="0" w:firstRowLastColumn="0" w:lastRowFirstColumn="0" w:lastRowLastColumn="0"/>
+                  <w:tcW w:w="4562" w:type="dxa"/>
+                </w:tcPr>
+                <w:p>
+                  <w:r>
+                    <w:t>Button (Search)</w:t>
+                  </w:r>
+                </w:p>
+              </w:tc>
+              <w:tc>
+                <w:tcPr>
+                  <w:tcW w:w="4563" w:type="dxa"/>
+                </w:tcPr>
+                <w:p>
+                  <w:pPr>
+                    <w:cnfStyle w:val="000000000000" w:firstRow="0" w:lastRow="0" w:firstColumn="0" w:lastColumn="0" w:oddVBand="0" w:evenVBand="0" w:oddHBand="0" w:evenHBand="0" w:firstRowFirstColumn="0" w:firstRowLastColumn="0" w:lastRowFirstColumn="0" w:lastRowLastColumn="0"/>
+                  </w:pPr>
+                  <w:r>
+                    <w:t>When clicked a Binary Search Algorithm will be used to search Array for integer present in Text Box.</w:t>
+                  </w:r>
+                </w:p>
+              </w:tc>
+            </w:tr>
+            <w:tr>
+              <w:trPr>
+                <w:cnfStyle w:val="000000100000" w:firstRow="0" w:lastRow="0" w:firstColumn="0" w:lastColumn="0" w:oddVBand="0" w:evenVBand="0" w:oddHBand="1" w:evenHBand="0" w:firstRowFirstColumn="0" w:firstRowLastColumn="0" w:lastRowFirstColumn="0" w:lastRowLastColumn="0"/>
+              </w:trPr>
+              <w:tc>
+                <w:tcPr>
+                  <w:cnfStyle w:val="001000000000" w:firstRow="0" w:lastRow="0" w:firstColumn="1" w:lastColumn="0" w:oddVBand="0" w:evenVBand="0" w:oddHBand="0" w:evenHBand="0" w:firstRowFirstColumn="0" w:firstRowLastColumn="0" w:lastRowFirstColumn="0" w:lastRowLastColumn="0"/>
+                  <w:tcW w:w="4562" w:type="dxa"/>
+                </w:tcPr>
+                <w:p>
+                  <w:r>
+                    <w:t>Button (Sort)</w:t>
+                  </w:r>
+                </w:p>
+              </w:tc>
+              <w:tc>
+                <w:tcPr>
+                  <w:tcW w:w="4563" w:type="dxa"/>
+                </w:tcPr>
+                <w:p>
+                  <w:pPr>
+                    <w:cnfStyle w:val="000000100000" w:firstRow="0" w:lastRow="0" w:firstColumn="0" w:lastColumn="0" w:oddVBand="0" w:evenVBand="0" w:oddHBand="1" w:evenHBand="0" w:firstRowFirstColumn="0" w:firstRowLastColumn="0" w:lastRowFirstColumn="0" w:lastRowLastColumn="0"/>
+                  </w:pPr>
+                  <w:r>
+                    <w:t>When clicked a Bubble Sort Algorithm will sort the array from minimum value to maximum value.</w:t>
+                  </w:r>
+                </w:p>
+              </w:tc>
+            </w:tr>
+            <w:tr>
+              <w:tc>
+                <w:tcPr>
+                  <w:cnfStyle w:val="001000000000" w:firstRow="0" w:lastRow="0" w:firstColumn="1" w:lastColumn="0" w:oddVBand="0" w:evenVBand="0" w:oddHBand="0" w:evenHBand="0" w:firstRowFirstColumn="0" w:firstRowLastColumn="0" w:lastRowFirstColumn="0" w:lastRowLastColumn="0"/>
+                  <w:tcW w:w="4562" w:type="dxa"/>
+                </w:tcPr>
+                <w:p>
+                  <w:r>
+                    <w:t>Button (Edit)</w:t>
+                  </w:r>
+                </w:p>
+              </w:tc>
+              <w:tc>
+                <w:tcPr>
+                  <w:tcW w:w="4563" w:type="dxa"/>
+                </w:tcPr>
+                <w:p>
+                  <w:pPr>
+                    <w:cnfStyle w:val="000000000000" w:firstRow="0" w:lastRow="0" w:firstColumn="0" w:lastColumn="0" w:oddVBand="0" w:evenVBand="0" w:oddHBand="0" w:evenHBand="0" w:firstRowFirstColumn="0" w:firstRowLastColumn="0" w:lastRowFirstColumn="0" w:lastRowLastColumn="0"/>
+                  </w:pPr>
+                  <w:r>
+                    <w:t>When clicked if a chose value from the Array has been changed the Array will update with the edited value replacing the previous value.</w:t>
+                  </w:r>
+                </w:p>
+              </w:tc>
+            </w:tr>
+            <w:tr>
+              <w:trPr>
+                <w:cnfStyle w:val="000000100000" w:firstRow="0" w:lastRow="0" w:firstColumn="0" w:lastColumn="0" w:oddVBand="0" w:evenVBand="0" w:oddHBand="1" w:evenHBand="0" w:firstRowFirstColumn="0" w:firstRowLastColumn="0" w:lastRowFirstColumn="0" w:lastRowLastColumn="0"/>
+              </w:trPr>
+              <w:tc>
+                <w:tcPr>
+                  <w:cnfStyle w:val="001000000000" w:firstRow="0" w:lastRow="0" w:firstColumn="1" w:lastColumn="0" w:oddVBand="0" w:evenVBand="0" w:oddHBand="0" w:evenHBand="0" w:firstRowFirstColumn="0" w:firstRowLastColumn="0" w:lastRowFirstColumn="0" w:lastRowLastColumn="0"/>
+                  <w:tcW w:w="4562" w:type="dxa"/>
+                </w:tcPr>
+                <w:p>
+                  <w:r>
+                    <w:t>Label (Input Box)</w:t>
+                  </w:r>
+                </w:p>
+              </w:tc>
+              <w:tc>
+                <w:tcPr>
+                  <w:tcW w:w="4563" w:type="dxa"/>
+                </w:tcPr>
+                <w:p>
+                  <w:pPr>
+                    <w:cnfStyle w:val="000000100000" w:firstRow="0" w:lastRow="0" w:firstColumn="0" w:lastColumn="0" w:oddVBand="0" w:evenVBand="0" w:oddHBand="1" w:evenHBand="0" w:firstRowFirstColumn="0" w:firstRowLastColumn="0" w:lastRowFirstColumn="0" w:lastRowLastColumn="0"/>
+                  </w:pPr>
+                  <w:r>
+                    <w:t>Labels editable Text Box as Input Box.</w:t>
+                  </w:r>
+                </w:p>
+              </w:tc>
+            </w:tr>
+            <w:tr>
+              <w:tc>
+                <w:tcPr>
+                  <w:cnfStyle w:val="001000000000" w:firstRow="0" w:lastRow="0" w:firstColumn="1" w:lastColumn="0" w:oddVBand="0" w:evenVBand="0" w:oddHBand="0" w:evenHBand="0" w:firstRowFirstColumn="0" w:firstRowLastColumn="0" w:lastRowFirstColumn="0" w:lastRowLastColumn="0"/>
+                  <w:tcW w:w="4562" w:type="dxa"/>
+                </w:tcPr>
+                <w:p>
+                  <w:r>
+                    <w:lastRenderedPageBreak/>
+                    <w:t>Label (List Box)</w:t>
+                  </w:r>
+                </w:p>
+              </w:tc>
+              <w:tc>
+                <w:tcPr>
+                  <w:tcW w:w="4563" w:type="dxa"/>
+                </w:tcPr>
+                <w:p>
+                  <w:pPr>
+                    <w:cnfStyle w:val="000000000000" w:firstRow="0" w:lastRow="0" w:firstColumn="0" w:lastColumn="0" w:oddVBand="0" w:evenVBand="0" w:oddHBand="0" w:evenHBand="0" w:firstRowFirstColumn="0" w:firstRowLastColumn="0" w:lastRowFirstColumn="0" w:lastRowLastColumn="0"/>
+                  </w:pPr>
+                  <w:r>
+                    <w:t>Labels the List Box as Neutrino Interactions.</w:t>
+                  </w:r>
+                </w:p>
+              </w:tc>
+            </w:tr>
+            <w:tr>
+              <w:trPr>
+                <w:cnfStyle w:val="000000100000" w:firstRow="0" w:lastRow="0" w:firstColumn="0" w:lastColumn="0" w:oddVBand="0" w:evenVBand="0" w:oddHBand="1" w:evenHBand="0" w:firstRowFirstColumn="0" w:firstRowLastColumn="0" w:lastRowFirstColumn="0" w:lastRowLastColumn="0"/>
+              </w:trPr>
+              <w:tc>
+                <w:tcPr>
+                  <w:cnfStyle w:val="001000000000" w:firstRow="0" w:lastRow="0" w:firstColumn="1" w:lastColumn="0" w:oddVBand="0" w:evenVBand="0" w:oddHBand="0" w:evenHBand="0" w:firstRowFirstColumn="0" w:firstRowLastColumn="0" w:lastRowFirstColumn="0" w:lastRowLastColumn="0"/>
+                  <w:tcW w:w="4562" w:type="dxa"/>
+                </w:tcPr>
+                <w:p>
+                  <w:r>
+                    <w:t>Label (Message Box)</w:t>
+                  </w:r>
+                </w:p>
+              </w:tc>
+              <w:tc>
+                <w:tcPr>
+                  <w:tcW w:w="4563" w:type="dxa"/>
+                </w:tcPr>
+                <w:p>
+                  <w:pPr>
+                    <w:cnfStyle w:val="000000100000" w:firstRow="0" w:lastRow="0" w:firstColumn="0" w:lastColumn="0" w:oddVBand="0" w:evenVBand="0" w:oddHBand="1" w:evenHBand="0" w:firstRowFirstColumn="0" w:firstRowLastColumn="0" w:lastRowFirstColumn="0" w:lastRowLastColumn="0"/>
+                  </w:pPr>
+                  <w:r>
+                    <w:t>Labels the non-editable Text Box as Message Box.</w:t>
+                  </w:r>
+                </w:p>
+              </w:tc>
+            </w:tr>
+            <w:tr>
+              <w:tc>
+                <w:tcPr>
+                  <w:cnfStyle w:val="001000000000" w:firstRow="0" w:lastRow="0" w:firstColumn="1" w:lastColumn="0" w:oddVBand="0" w:evenVBand="0" w:oddHBand="0" w:evenHBand="0" w:firstRowFirstColumn="0" w:firstRowLastColumn="0" w:lastRowFirstColumn="0" w:lastRowLastColumn="0"/>
+                  <w:tcW w:w="4562" w:type="dxa"/>
+                </w:tcPr>
+                <w:p>
+                  <w:r>
+                    <w:t>Button</w:t>
+                  </w:r>
+                  <w:r>
+                    <w:t xml:space="preserve"> (</w:t>
+                  </w:r>
+                  <w:r>
+                    <w:t>Sequential Search</w:t>
+                  </w:r>
+                  <w:r>
+                    <w:t>)</w:t>
+                  </w:r>
+                </w:p>
+              </w:tc>
+              <w:tc>
+                <w:tcPr>
+                  <w:tcW w:w="4563" w:type="dxa"/>
+                </w:tcPr>
+                <w:p>
+                  <w:pPr>
+                    <w:cnfStyle w:val="000000000000" w:firstRow="0" w:lastRow="0" w:firstColumn="0" w:lastColumn="0" w:oddVBand="0" w:evenVBand="0" w:oddHBand="0" w:evenHBand="0" w:firstRowFirstColumn="0" w:firstRowLastColumn="0" w:lastRowFirstColumn="0" w:lastRowLastColumn="0"/>
+                  </w:pPr>
+                  <w:r>
+                    <w:t>When clicked will parse the input from user to integer.</w:t>
+                  </w:r>
+                  <w:r>
+                    <w:t xml:space="preserve"> Will then iterate through the array and compare each value to the key (parsed value). If a match is found return true, else return false. Message box will be displayed to confirm search result.</w:t>
+                  </w:r>
+                </w:p>
+              </w:tc>
+            </w:tr>
+            <w:tr>
+              <w:trPr>
+                <w:cnfStyle w:val="000000100000" w:firstRow="0" w:lastRow="0" w:firstColumn="0" w:lastColumn="0" w:oddVBand="0" w:evenVBand="0" w:oddHBand="1" w:evenHBand="0" w:firstRowFirstColumn="0" w:firstRowLastColumn="0" w:lastRowFirstColumn="0" w:lastRowLastColumn="0"/>
+              </w:trPr>
+              <w:tc>
+                <w:tcPr>
+                  <w:cnfStyle w:val="001000000000" w:firstRow="0" w:lastRow="0" w:firstColumn="1" w:lastColumn="0" w:oddVBand="0" w:evenVBand="0" w:oddHBand="0" w:evenHBand="0" w:firstRowFirstColumn="0" w:firstRowLastColumn="0" w:lastRowFirstColumn="0" w:lastRowLastColumn="0"/>
+                  <w:tcW w:w="4562" w:type="dxa"/>
+                </w:tcPr>
+                <w:p>
+                  <w:r>
+                    <w:t>Button (Average)</w:t>
+                  </w:r>
+                </w:p>
+              </w:tc>
+              <w:tc>
+                <w:tcPr>
+                  <w:tcW w:w="4563" w:type="dxa"/>
+                </w:tcPr>
+                <w:p>
+                  <w:pPr>
+                    <w:cnfStyle w:val="000000100000" w:firstRow="0" w:lastRow="0" w:firstColumn="0" w:lastColumn="0" w:oddVBand="0" w:evenVBand="0" w:oddHBand="1" w:evenHBand="0" w:firstRowFirstColumn="0" w:firstRowLastColumn="0" w:lastRowFirstColumn="0" w:lastRowLastColumn="0"/>
+                  </w:pPr>
+                  <w:r>
+                    <w:t xml:space="preserve">Will find the sum of all array values and divide it by the total amount of numbers added. Result displayed in </w:t>
+                  </w:r>
+                  <w:proofErr w:type="spellStart"/>
+                  <w:r>
+                    <w:t>textBoxResult</w:t>
+                  </w:r>
+                  <w:proofErr w:type="spellEnd"/>
+                  <w:r>
+                    <w:t xml:space="preserve">. </w:t>
+                  </w:r>
+                </w:p>
+              </w:tc>
+            </w:tr>
+            <w:tr>
+              <w:tc>
+                <w:tcPr>
+                  <w:cnfStyle w:val="001000000000" w:firstRow="0" w:lastRow="0" w:firstColumn="1" w:lastColumn="0" w:oddVBand="0" w:evenVBand="0" w:oddHBand="0" w:evenHBand="0" w:firstRowFirstColumn="0" w:firstRowLastColumn="0" w:lastRowFirstColumn="0" w:lastRowLastColumn="0"/>
+                  <w:tcW w:w="4562" w:type="dxa"/>
+                </w:tcPr>
+                <w:p>
+                  <w:r>
+                    <w:t>Button (Mode)</w:t>
+                  </w:r>
+                </w:p>
+              </w:tc>
+              <w:tc>
+                <w:tcPr>
+                  <w:tcW w:w="4563" w:type="dxa"/>
+                </w:tcPr>
+                <w:p>
+                  <w:pPr>
+                    <w:cnfStyle w:val="000000000000" w:firstRow="0" w:lastRow="0" w:firstColumn="0" w:lastColumn="0" w:oddVBand="0" w:evenVBand="0" w:oddHBand="0" w:evenHBand="0" w:firstRowFirstColumn="0" w:firstRowLastColumn="0" w:lastRowFirstColumn="0" w:lastRowLastColumn="0"/>
+                  </w:pPr>
+                  <w:r>
+                    <w:t xml:space="preserve">Will find the number(s) that occur the most. Will have an inner and outer for loop. Will cycle through each number and compare it to all the other numbers in the array and add to a counter for each matching number. Number that occurs the most will be added to a list&lt;&gt;. If another number occurs the same amount, it will also appear in the list. Result(s) will be displayed in </w:t>
+                  </w:r>
+                  <w:proofErr w:type="spellStart"/>
+                  <w:r>
+                    <w:t>textBoxResult</w:t>
+                  </w:r>
+                  <w:proofErr w:type="spellEnd"/>
+                </w:p>
+              </w:tc>
+            </w:tr>
+            <w:tr>
+              <w:trPr>
+                <w:cnfStyle w:val="000000100000" w:firstRow="0" w:lastRow="0" w:firstColumn="0" w:lastColumn="0" w:oddVBand="0" w:evenVBand="0" w:oddHBand="1" w:evenHBand="0" w:firstRowFirstColumn="0" w:firstRowLastColumn="0" w:lastRowFirstColumn="0" w:lastRowLastColumn="0"/>
+              </w:trPr>
+              <w:tc>
+                <w:tcPr>
+                  <w:cnfStyle w:val="001000000000" w:firstRow="0" w:lastRow="0" w:firstColumn="1" w:lastColumn="0" w:oddVBand="0" w:evenVBand="0" w:oddHBand="0" w:evenHBand="0" w:firstRowFirstColumn="0" w:firstRowLastColumn="0" w:lastRowFirstColumn="0" w:lastRowLastColumn="0"/>
+                  <w:tcW w:w="4562" w:type="dxa"/>
+                </w:tcPr>
+                <w:p>
+                  <w:r>
+                    <w:t>Button (Range)</w:t>
+                  </w:r>
+                </w:p>
+              </w:tc>
+              <w:tc>
+                <w:tcPr>
+                  <w:tcW w:w="4563" w:type="dxa"/>
+                </w:tcPr>
+                <w:p>
+                  <w:pPr>
+                    <w:cnfStyle w:val="000000100000" w:firstRow="0" w:lastRow="0" w:firstColumn="0" w:lastColumn="0" w:oddVBand="0" w:evenVBand="0" w:oddHBand="1" w:evenHBand="0" w:firstRowFirstColumn="0" w:firstRowLastColumn="0" w:lastRowFirstColumn="0" w:lastRowLastColumn="0"/>
+                  </w:pPr>
+                  <w:r>
+                    <w:t xml:space="preserve">Will find the highest and lowest number in the array and find the difference between them. Result will be displayed in </w:t>
+                  </w:r>
+                  <w:proofErr w:type="spellStart"/>
+                  <w:r>
+                    <w:t>textBoxResult</w:t>
+                  </w:r>
+                  <w:proofErr w:type="spellEnd"/>
+                </w:p>
+              </w:tc>
+            </w:tr>
+            <w:tr>
+              <w:tc>
+                <w:tcPr>
+                  <w:cnfStyle w:val="001000000000" w:firstRow="0" w:lastRow="0" w:firstColumn="1" w:lastColumn="0" w:oddVBand="0" w:evenVBand="0" w:oddHBand="0" w:evenHBand="0" w:firstRowFirstColumn="0" w:firstRowLastColumn="0" w:lastRowFirstColumn="0" w:lastRowLastColumn="0"/>
+                  <w:tcW w:w="4562" w:type="dxa"/>
+                </w:tcPr>
+                <w:p>
+                  <w:r>
+                    <w:t>Button (Mid-Extreme)</w:t>
+                  </w:r>
+                </w:p>
+              </w:tc>
+              <w:tc>
+                <w:tcPr>
+                  <w:tcW w:w="4563" w:type="dxa"/>
+                </w:tcPr>
+                <w:p>
+                  <w:pPr>
+                    <w:cnfStyle w:val="000000000000" w:firstRow="0" w:lastRow="0" w:firstColumn="0" w:lastColumn="0" w:oddVBand="0" w:evenVBand="0" w:oddHBand="0" w:evenHBand="0" w:firstRowFirstColumn="0" w:firstRowLastColumn="0" w:lastRowFirstColumn="0" w:lastRowLastColumn="0"/>
+                  </w:pPr>
+                  <w:r>
+                    <w:t xml:space="preserve">Will find the highest and lowest numbers in the array and find the </w:t>
+                  </w:r>
+                  <w:proofErr w:type="spellStart"/>
+                  <w:r>
+                    <w:t>mid point</w:t>
+                  </w:r>
+                  <w:proofErr w:type="spellEnd"/>
+                  <w:r>
+                    <w:t xml:space="preserve"> between them. Result will be displayed in </w:t>
+                  </w:r>
+                  <w:proofErr w:type="spellStart"/>
+                  <w:r>
+                    <w:t>textBoxResult</w:t>
+                  </w:r>
+                  <w:proofErr w:type="spellEnd"/>
+                  <w:r>
+                    <w:t>.</w:t>
+                  </w:r>
+                </w:p>
+              </w:tc>
+            </w:tr>
+            <w:tr>
+              <w:trPr>
+                <w:cnfStyle w:val="000000100000" w:firstRow="0" w:lastRow="0" w:firstColumn="0" w:lastColumn="0" w:oddVBand="0" w:evenVBand="0" w:oddHBand="1" w:evenHBand="0" w:firstRowFirstColumn="0" w:firstRowLastColumn="0" w:lastRowFirstColumn="0" w:lastRowLastColumn="0"/>
+              </w:trPr>
+              <w:tc>
+                <w:tcPr>
+                  <w:cnfStyle w:val="001000000000" w:firstRow="0" w:lastRow="0" w:firstColumn="1" w:lastColumn="0" w:oddVBand="0" w:evenVBand="0" w:oddHBand="0" w:evenHBand="0" w:firstRowFirstColumn="0" w:firstRowLastColumn="0" w:lastRowFirstColumn="0" w:lastRowLastColumn="0"/>
+                  <w:tcW w:w="4562" w:type="dxa"/>
+                </w:tcPr>
+                <w:p>
+                  <w:r>
+                    <w:t>Textbox (</w:t>
+                  </w:r>
+                  <w:proofErr w:type="spellStart"/>
+                  <w:r>
+                    <w:t>textBoxResult</w:t>
+                  </w:r>
+                  <w:proofErr w:type="spellEnd"/>
+                  <w:r>
+                    <w:t>)</w:t>
+                  </w:r>
+                </w:p>
+              </w:tc>
+              <w:tc>
+                <w:tcPr>
+                  <w:tcW w:w="4563" w:type="dxa"/>
+                </w:tcPr>
+                <w:p>
+                  <w:pPr>
+                    <w:cnfStyle w:val="000000100000" w:firstRow="0" w:lastRow="0" w:firstColumn="0" w:lastColumn="0" w:oddVBand="0" w:evenVBand="0" w:oddHBand="1" w:evenHBand="0" w:firstRowFirstColumn="0" w:firstRowLastColumn="0" w:lastRowFirstColumn="0" w:lastRowLastColumn="0"/>
+                  </w:pPr>
+                  <w:r>
+                    <w:t>Read-only text box to display the results of mathematical operations.</w:t>
+                  </w:r>
+                </w:p>
+              </w:tc>
+            </w:tr>
+            <w:tr>
+              <w:tc>
+                <w:tcPr>
+                  <w:cnfStyle w:val="001000000000" w:firstRow="0" w:lastRow="0" w:firstColumn="1" w:lastColumn="0" w:oddVBand="0" w:evenVBand="0" w:oddHBand="0" w:evenHBand="0" w:firstRowFirstColumn="0" w:firstRowLastColumn="0" w:lastRowFirstColumn="0" w:lastRowLastColumn="0"/>
+                  <w:tcW w:w="4562" w:type="dxa"/>
+                </w:tcPr>
+                <w:p>
+                  <w:r>
+                    <w:t>Label (Data Processing Result)</w:t>
+                  </w:r>
+                </w:p>
+              </w:tc>
+              <w:tc>
+                <w:tcPr>
+                  <w:tcW w:w="4563" w:type="dxa"/>
+                </w:tcPr>
+                <w:p>
+                  <w:pPr>
+                    <w:cnfStyle w:val="000000000000" w:firstRow="0" w:lastRow="0" w:firstColumn="0" w:lastColumn="0" w:oddVBand="0" w:evenVBand="0" w:oddHBand="0" w:evenHBand="0" w:firstRowFirstColumn="0" w:firstRowLastColumn="0" w:lastRowFirstColumn="0" w:lastRowLastColumn="0"/>
+                  </w:pPr>
+                  <w:proofErr w:type="spellStart"/>
+                  <w:r>
+                    <w:t>Lables</w:t>
+                  </w:r>
+                  <w:proofErr w:type="spellEnd"/>
+                  <w:r>
+                    <w:t xml:space="preserve"> </w:t>
+                  </w:r>
+                  <w:proofErr w:type="spellStart"/>
+                  <w:r>
+                    <w:t>textBoxResult</w:t>
+                  </w:r>
+                  <w:proofErr w:type="spellEnd"/>
+                  <w:r>
+                    <w:t xml:space="preserve"> so user knows where to expect mathematical operations outputs.</w:t>
+                  </w:r>
+                </w:p>
+              </w:tc>
+            </w:tr>
+          </w:tbl>
           <w:p>
             <w:pPr>
               <w:spacing w:after="0" w:line="240" w:lineRule="auto"/>
@@ -8594,6 +8952,7 @@
                 <w:sz w:val="36"/>
                 <w:szCs w:val="36"/>
               </w:rPr>
+              <w:lastRenderedPageBreak/>
               <w:t xml:space="preserve">GUI </w:t>
             </w:r>
             <w:r>
@@ -8619,36 +8978,51 @@
           </w:tcPr>
           <w:p>
             <w:pPr>
+              <w:jc w:val="center"/>
+            </w:pPr>
+            <w:r>
               <w:rPr>
                 <w:color w:val="FF0000"/>
                 <w:sz w:val="16"/>
                 <w:szCs w:val="16"/>
               </w:rPr>
-            </w:pPr>
-            <w:r>
-              <w:rPr>
-                <w:color w:val="FF0000"/>
-                <w:sz w:val="16"/>
-                <w:szCs w:val="16"/>
-              </w:rPr>
               <w:lastRenderedPageBreak/>
-              <w:t xml:space="preserve">Insert Your Diagram/Image </w:t>
-            </w:r>
-            <w:proofErr w:type="gramStart"/>
-            <w:r>
-              <w:rPr>
-                <w:color w:val="FF0000"/>
-                <w:sz w:val="16"/>
-                <w:szCs w:val="16"/>
-              </w:rPr>
-              <w:t>here</w:t>
-            </w:r>
-            <w:proofErr w:type="gramEnd"/>
-          </w:p>
-          <w:p>
-            <w:pPr>
-              <w:jc w:val="center"/>
-            </w:pPr>
+              <w:drawing>
+                <wp:inline distT="0" distB="0" distL="0" distR="0" wp14:anchorId="6DED4310" wp14:editId="4232B3B9">
+                  <wp:extent cx="3254022" cy="3604572"/>
+                  <wp:effectExtent l="0" t="0" r="3810" b="0"/>
+                  <wp:docPr id="605637365" name="Picture 1"/>
+                  <wp:cNvGraphicFramePr>
+                    <a:graphicFrameLocks xmlns:a="http://schemas.openxmlformats.org/drawingml/2006/main" noChangeAspect="1"/>
+                  </wp:cNvGraphicFramePr>
+                  <a:graphic xmlns:a="http://schemas.openxmlformats.org/drawingml/2006/main">
+                    <a:graphicData uri="http://schemas.openxmlformats.org/drawingml/2006/picture">
+                      <pic:pic xmlns:pic="http://schemas.openxmlformats.org/drawingml/2006/picture">
+                        <pic:nvPicPr>
+                          <pic:cNvPr id="605637365" name=""/>
+                          <pic:cNvPicPr/>
+                        </pic:nvPicPr>
+                        <pic:blipFill>
+                          <a:blip r:embed="rId16"/>
+                          <a:stretch>
+                            <a:fillRect/>
+                          </a:stretch>
+                        </pic:blipFill>
+                        <pic:spPr>
+                          <a:xfrm>
+                            <a:off x="0" y="0"/>
+                            <a:ext cx="3254022" cy="3604572"/>
+                          </a:xfrm>
+                          <a:prstGeom prst="rect">
+                            <a:avLst/>
+                          </a:prstGeom>
+                        </pic:spPr>
+                      </pic:pic>
+                    </a:graphicData>
+                  </a:graphic>
+                </wp:inline>
+              </w:drawing>
+            </w:r>
           </w:p>
         </w:tc>
       </w:tr>
@@ -8859,6 +9233,7 @@
                 <w:sz w:val="16"/>
                 <w:szCs w:val="16"/>
               </w:rPr>
+              <w:lastRenderedPageBreak/>
               <w:t>bool</w:t>
             </w:r>
             <w:r>
@@ -8890,7 +9265,6 @@
               </w:rPr>
               <w:t>(</w:t>
             </w:r>
-            <w:proofErr w:type="gramStart"/>
             <w:r>
               <w:rPr>
                 <w:rFonts w:ascii="Cascadia Mono" w:hAnsi="Cascadia Mono" w:cs="Cascadia Mono"/>
@@ -8907,17 +9281,7 @@
                 <w:sz w:val="16"/>
                 <w:szCs w:val="16"/>
               </w:rPr>
-              <w:t>[</w:t>
-            </w:r>
-            <w:proofErr w:type="gramEnd"/>
-            <w:r>
-              <w:rPr>
-                <w:rFonts w:ascii="Cascadia Mono" w:hAnsi="Cascadia Mono" w:cs="Cascadia Mono"/>
-                <w:color w:val="000000"/>
-                <w:sz w:val="16"/>
-                <w:szCs w:val="16"/>
-              </w:rPr>
-              <w:t xml:space="preserve">] array, </w:t>
+              <w:t xml:space="preserve">[] array, </w:t>
             </w:r>
             <w:r>
               <w:rPr>
@@ -9205,7 +9569,6 @@
               </w:rPr>
               <w:t xml:space="preserve"> </w:t>
             </w:r>
-            <w:proofErr w:type="gramStart"/>
             <w:r>
               <w:rPr>
                 <w:rFonts w:ascii="Cascadia Mono" w:hAnsi="Cascadia Mono" w:cs="Cascadia Mono"/>
@@ -9224,7 +9587,6 @@
               </w:rPr>
               <w:t>;</w:t>
             </w:r>
-            <w:proofErr w:type="gramEnd"/>
           </w:p>
           <w:p>
             <w:pPr>
@@ -9312,7 +9674,6 @@
               </w:rPr>
               <w:t xml:space="preserve"> </w:t>
             </w:r>
-            <w:proofErr w:type="gramStart"/>
             <w:r>
               <w:rPr>
                 <w:rFonts w:ascii="Cascadia Mono" w:hAnsi="Cascadia Mono" w:cs="Cascadia Mono"/>
@@ -9331,7 +9692,6 @@
               </w:rPr>
               <w:t>;</w:t>
             </w:r>
-            <w:proofErr w:type="gramEnd"/>
           </w:p>
           <w:p>
             <w:pPr>
@@ -9404,13 +9764,8 @@
             <w:r>
               <w:t xml:space="preserve"> </w:t>
             </w:r>
-            <w:proofErr w:type="gramStart"/>
-            <w:r>
-              <w:t>equals</w:t>
-            </w:r>
-            <w:proofErr w:type="gramEnd"/>
-            <w:r>
-              <w:t xml:space="preserve"> </w:t>
+            <w:r>
+              <w:t xml:space="preserve">equals </w:t>
             </w:r>
             <w:r>
               <w:rPr>
@@ -9429,13 +9784,8 @@
             </w:r>
             <w:r>
               <w:tab/>
-              <w:t xml:space="preserve">RETURN </w:t>
-            </w:r>
-            <w:proofErr w:type="gramStart"/>
-            <w:r>
-              <w:t>true</w:t>
-            </w:r>
-            <w:proofErr w:type="gramEnd"/>
+              <w:t>RETURN true</w:t>
+            </w:r>
           </w:p>
           <w:p>
             <w:pPr>
@@ -9459,13 +9809,8 @@
               <w:spacing w:after="0"/>
             </w:pPr>
             <w:r>
-              <w:t xml:space="preserve">RETURN </w:t>
-            </w:r>
-            <w:proofErr w:type="gramStart"/>
-            <w:r>
-              <w:t>false</w:t>
-            </w:r>
-            <w:proofErr w:type="gramEnd"/>
+              <w:t>RETURN false</w:t>
+            </w:r>
           </w:p>
           <w:p>
             <w:pPr>
@@ -9538,7 +9883,6 @@
               <w:spacing w:after="0"/>
             </w:pPr>
             <w:r>
-              <w:lastRenderedPageBreak/>
               <w:t>Mid-Extreme:</w:t>
             </w:r>
           </w:p>
@@ -9571,27 +9915,7 @@
                 <w:sz w:val="18"/>
                 <w:szCs w:val="18"/>
               </w:rPr>
-              <w:t xml:space="preserve"> max = </w:t>
-            </w:r>
-            <w:proofErr w:type="gramStart"/>
-            <w:r>
-              <w:rPr>
-                <w:rFonts w:ascii="Cascadia Mono" w:hAnsi="Cascadia Mono" w:cs="Cascadia Mono"/>
-                <w:color w:val="000000"/>
-                <w:sz w:val="18"/>
-                <w:szCs w:val="18"/>
-              </w:rPr>
-              <w:t>array[</w:t>
-            </w:r>
-            <w:proofErr w:type="gramEnd"/>
-            <w:r>
-              <w:rPr>
-                <w:rFonts w:ascii="Cascadia Mono" w:hAnsi="Cascadia Mono" w:cs="Cascadia Mono"/>
-                <w:color w:val="000000"/>
-                <w:sz w:val="18"/>
-                <w:szCs w:val="18"/>
-              </w:rPr>
-              <w:t>0];</w:t>
+              <w:t xml:space="preserve"> max = array[0];</w:t>
             </w:r>
           </w:p>
           <w:p>
@@ -9632,27 +9956,7 @@
                 <w:sz w:val="18"/>
                 <w:szCs w:val="18"/>
               </w:rPr>
-              <w:t xml:space="preserve"> min = </w:t>
-            </w:r>
-            <w:proofErr w:type="gramStart"/>
-            <w:r>
-              <w:rPr>
-                <w:rFonts w:ascii="Cascadia Mono" w:hAnsi="Cascadia Mono" w:cs="Cascadia Mono"/>
-                <w:color w:val="000000"/>
-                <w:sz w:val="18"/>
-                <w:szCs w:val="18"/>
-              </w:rPr>
-              <w:t>array[</w:t>
-            </w:r>
-            <w:proofErr w:type="gramEnd"/>
-            <w:r>
-              <w:rPr>
-                <w:rFonts w:ascii="Cascadia Mono" w:hAnsi="Cascadia Mono" w:cs="Cascadia Mono"/>
-                <w:color w:val="000000"/>
-                <w:sz w:val="18"/>
-                <w:szCs w:val="18"/>
-              </w:rPr>
-              <w:t>0];</w:t>
+              <w:t xml:space="preserve"> min = array[0];</w:t>
             </w:r>
           </w:p>
           <w:p>
@@ -9693,19 +9997,8 @@
                 <w:sz w:val="18"/>
                 <w:szCs w:val="18"/>
               </w:rPr>
-              <w:t xml:space="preserve"> </w:t>
-            </w:r>
-            <w:proofErr w:type="gramStart"/>
-            <w:r>
-              <w:rPr>
-                <w:rFonts w:ascii="Cascadia Mono" w:hAnsi="Cascadia Mono" w:cs="Cascadia Mono"/>
-                <w:color w:val="000000"/>
-                <w:sz w:val="18"/>
-                <w:szCs w:val="18"/>
-              </w:rPr>
-              <w:t>mid;</w:t>
-            </w:r>
-            <w:proofErr w:type="gramEnd"/>
+              <w:t xml:space="preserve"> mid;</w:t>
+            </w:r>
           </w:p>
           <w:p>
             <w:pPr>
@@ -9729,7 +10022,6 @@
               </w:rPr>
               <w:t xml:space="preserve">                </w:t>
             </w:r>
-            <w:proofErr w:type="gramStart"/>
             <w:r>
               <w:rPr>
                 <w:rFonts w:ascii="Cascadia Mono" w:hAnsi="Cascadia Mono" w:cs="Cascadia Mono"/>
@@ -9748,7 +10040,6 @@
               </w:rPr>
               <w:t>(</w:t>
             </w:r>
-            <w:proofErr w:type="gramEnd"/>
             <w:r>
               <w:rPr>
                 <w:rFonts w:ascii="Cascadia Mono" w:hAnsi="Cascadia Mono" w:cs="Cascadia Mono"/>
@@ -9936,7 +10227,6 @@
               <w:t xml:space="preserve">                        max = </w:t>
             </w:r>
             <w:proofErr w:type="spellStart"/>
-            <w:proofErr w:type="gramStart"/>
             <w:r>
               <w:rPr>
                 <w:rFonts w:ascii="Cascadia Mono" w:hAnsi="Cascadia Mono" w:cs="Cascadia Mono"/>
@@ -9956,7 +10246,6 @@
               </w:rPr>
               <w:t>;</w:t>
             </w:r>
-            <w:proofErr w:type="gramEnd"/>
           </w:p>
           <w:p>
             <w:pPr>
@@ -10021,7 +10310,6 @@
               </w:rPr>
               <w:t xml:space="preserve"> </w:t>
             </w:r>
-            <w:proofErr w:type="gramStart"/>
             <w:r>
               <w:rPr>
                 <w:rFonts w:ascii="Cascadia Mono" w:hAnsi="Cascadia Mono" w:cs="Cascadia Mono"/>
@@ -10041,7 +10329,6 @@
               <w:t>(</w:t>
             </w:r>
             <w:proofErr w:type="spellStart"/>
-            <w:proofErr w:type="gramEnd"/>
             <w:r>
               <w:rPr>
                 <w:rFonts w:ascii="Cascadia Mono" w:hAnsi="Cascadia Mono" w:cs="Cascadia Mono"/>
@@ -10108,7 +10395,6 @@
               <w:t xml:space="preserve">                        min = </w:t>
             </w:r>
             <w:proofErr w:type="spellStart"/>
-            <w:proofErr w:type="gramStart"/>
             <w:r>
               <w:rPr>
                 <w:rFonts w:ascii="Cascadia Mono" w:hAnsi="Cascadia Mono" w:cs="Cascadia Mono"/>
@@ -10128,7 +10414,6 @@
               </w:rPr>
               <w:t>;</w:t>
             </w:r>
-            <w:proofErr w:type="gramEnd"/>
           </w:p>
           <w:p>
             <w:pPr>
@@ -10196,19 +10481,8 @@
                 <w:sz w:val="18"/>
                 <w:szCs w:val="18"/>
               </w:rPr>
-              <w:t xml:space="preserve">                mid = (max - min) / </w:t>
-            </w:r>
-            <w:proofErr w:type="gramStart"/>
-            <w:r>
-              <w:rPr>
-                <w:rFonts w:ascii="Cascadia Mono" w:hAnsi="Cascadia Mono" w:cs="Cascadia Mono"/>
-                <w:color w:val="000000"/>
-                <w:sz w:val="18"/>
-                <w:szCs w:val="18"/>
-              </w:rPr>
-              <w:t>2;</w:t>
-            </w:r>
-            <w:proofErr w:type="gramEnd"/>
+              <w:t xml:space="preserve">                mid = (max - min) / 2;</w:t>
+            </w:r>
           </w:p>
           <w:p>
             <w:pPr>
@@ -10245,19 +10519,8 @@
                 <w:sz w:val="18"/>
                 <w:szCs w:val="18"/>
               </w:rPr>
-              <w:t xml:space="preserve"> </w:t>
-            </w:r>
-            <w:proofErr w:type="gramStart"/>
-            <w:r>
-              <w:rPr>
-                <w:rFonts w:ascii="Cascadia Mono" w:hAnsi="Cascadia Mono" w:cs="Cascadia Mono"/>
-                <w:color w:val="000000"/>
-                <w:sz w:val="18"/>
-                <w:szCs w:val="18"/>
-              </w:rPr>
-              <w:t>mid;</w:t>
-            </w:r>
-            <w:proofErr w:type="gramEnd"/>
+              <w:t xml:space="preserve"> mid;</w:t>
+            </w:r>
           </w:p>
           <w:p>
             <w:pPr>
@@ -10307,7 +10570,6 @@
               </w:rPr>
               <w:t>&gt; Mode(</w:t>
             </w:r>
-            <w:proofErr w:type="gramStart"/>
             <w:r>
               <w:rPr>
                 <w:rFonts w:ascii="Cascadia Mono" w:hAnsi="Cascadia Mono" w:cs="Cascadia Mono"/>
@@ -10324,17 +10586,7 @@
                 <w:sz w:val="14"/>
                 <w:szCs w:val="14"/>
               </w:rPr>
-              <w:t>[</w:t>
-            </w:r>
-            <w:proofErr w:type="gramEnd"/>
-            <w:r>
-              <w:rPr>
-                <w:rFonts w:ascii="Cascadia Mono" w:hAnsi="Cascadia Mono" w:cs="Cascadia Mono"/>
-                <w:color w:val="000000"/>
-                <w:sz w:val="14"/>
-                <w:szCs w:val="14"/>
-              </w:rPr>
-              <w:t>] array)</w:t>
+              <w:t>[] array)</w:t>
             </w:r>
           </w:p>
           <w:p>
@@ -10418,19 +10670,8 @@
                 <w:sz w:val="14"/>
                 <w:szCs w:val="14"/>
               </w:rPr>
-              <w:t xml:space="preserve"> = </w:t>
-            </w:r>
-            <w:proofErr w:type="gramStart"/>
-            <w:r>
-              <w:rPr>
-                <w:rFonts w:ascii="Cascadia Mono" w:hAnsi="Cascadia Mono" w:cs="Cascadia Mono"/>
-                <w:color w:val="000000"/>
-                <w:sz w:val="14"/>
-                <w:szCs w:val="14"/>
-              </w:rPr>
-              <w:t>0;</w:t>
-            </w:r>
-            <w:proofErr w:type="gramEnd"/>
+              <w:t xml:space="preserve"> = 0;</w:t>
+            </w:r>
           </w:p>
           <w:p>
             <w:pPr>
@@ -10499,7 +10740,6 @@
               </w:rPr>
               <w:t>int</w:t>
             </w:r>
-            <w:proofErr w:type="gramStart"/>
             <w:r>
               <w:rPr>
                 <w:rFonts w:ascii="Cascadia Mono" w:hAnsi="Cascadia Mono" w:cs="Cascadia Mono"/>
@@ -10507,17 +10747,7 @@
                 <w:sz w:val="14"/>
                 <w:szCs w:val="14"/>
               </w:rPr>
-              <w:t>&gt;(</w:t>
-            </w:r>
-            <w:proofErr w:type="gramEnd"/>
-            <w:r>
-              <w:rPr>
-                <w:rFonts w:ascii="Cascadia Mono" w:hAnsi="Cascadia Mono" w:cs="Cascadia Mono"/>
-                <w:color w:val="000000"/>
-                <w:sz w:val="14"/>
-                <w:szCs w:val="14"/>
-              </w:rPr>
-              <w:t>);</w:t>
+              <w:t>&gt;();</w:t>
             </w:r>
           </w:p>
           <w:p>
@@ -10542,7 +10772,6 @@
               </w:rPr>
               <w:t xml:space="preserve">                </w:t>
             </w:r>
-            <w:proofErr w:type="gramStart"/>
             <w:r>
               <w:rPr>
                 <w:rFonts w:ascii="Cascadia Mono" w:hAnsi="Cascadia Mono" w:cs="Cascadia Mono"/>
@@ -10561,7 +10790,6 @@
               </w:rPr>
               <w:t>(</w:t>
             </w:r>
-            <w:proofErr w:type="gramEnd"/>
             <w:r>
               <w:rPr>
                 <w:rFonts w:ascii="Cascadia Mono" w:hAnsi="Cascadia Mono" w:cs="Cascadia Mono"/>
@@ -10680,19 +10908,8 @@
                 <w:sz w:val="14"/>
                 <w:szCs w:val="14"/>
               </w:rPr>
-              <w:t xml:space="preserve"> count = </w:t>
-            </w:r>
-            <w:proofErr w:type="gramStart"/>
-            <w:r>
-              <w:rPr>
-                <w:rFonts w:ascii="Cascadia Mono" w:hAnsi="Cascadia Mono" w:cs="Cascadia Mono"/>
-                <w:color w:val="000000"/>
-                <w:sz w:val="14"/>
-                <w:szCs w:val="14"/>
-              </w:rPr>
-              <w:t>0;</w:t>
-            </w:r>
-            <w:proofErr w:type="gramEnd"/>
+              <w:t xml:space="preserve"> count = 0;</w:t>
+            </w:r>
           </w:p>
           <w:p>
             <w:pPr>
@@ -10716,7 +10933,6 @@
               </w:rPr>
               <w:t xml:space="preserve">                    </w:t>
             </w:r>
-            <w:proofErr w:type="gramStart"/>
             <w:r>
               <w:rPr>
                 <w:rFonts w:ascii="Cascadia Mono" w:hAnsi="Cascadia Mono" w:cs="Cascadia Mono"/>
@@ -10735,7 +10951,6 @@
               </w:rPr>
               <w:t>(</w:t>
             </w:r>
-            <w:proofErr w:type="gramEnd"/>
             <w:r>
               <w:rPr>
                 <w:rFonts w:ascii="Cascadia Mono" w:hAnsi="Cascadia Mono" w:cs="Cascadia Mono"/>
@@ -10900,19 +11115,8 @@
                 <w:sz w:val="14"/>
                 <w:szCs w:val="14"/>
               </w:rPr>
-              <w:t xml:space="preserve">                            count+</w:t>
-            </w:r>
-            <w:proofErr w:type="gramStart"/>
-            <w:r>
-              <w:rPr>
-                <w:rFonts w:ascii="Cascadia Mono" w:hAnsi="Cascadia Mono" w:cs="Cascadia Mono"/>
-                <w:color w:val="000000"/>
-                <w:sz w:val="14"/>
-                <w:szCs w:val="14"/>
-              </w:rPr>
-              <w:t>+;</w:t>
-            </w:r>
-            <w:proofErr w:type="gramEnd"/>
+              <w:t xml:space="preserve">                            count++;</w:t>
+            </w:r>
           </w:p>
           <w:p>
             <w:pPr>
@@ -11084,19 +11288,8 @@
                 <w:sz w:val="14"/>
                 <w:szCs w:val="14"/>
               </w:rPr>
-              <w:t xml:space="preserve"> = </w:t>
-            </w:r>
-            <w:proofErr w:type="gramStart"/>
-            <w:r>
-              <w:rPr>
-                <w:rFonts w:ascii="Cascadia Mono" w:hAnsi="Cascadia Mono" w:cs="Cascadia Mono"/>
-                <w:color w:val="000000"/>
-                <w:sz w:val="14"/>
-                <w:szCs w:val="14"/>
-              </w:rPr>
-              <w:t>count;</w:t>
-            </w:r>
-            <w:proofErr w:type="gramEnd"/>
+              <w:t xml:space="preserve"> = count;</w:t>
+            </w:r>
           </w:p>
           <w:p>
             <w:pPr>
@@ -11121,7 +11314,6 @@
               <w:t xml:space="preserve">                        </w:t>
             </w:r>
             <w:proofErr w:type="spellStart"/>
-            <w:proofErr w:type="gramStart"/>
             <w:r>
               <w:rPr>
                 <w:rFonts w:ascii="Cascadia Mono" w:hAnsi="Cascadia Mono" w:cs="Cascadia Mono"/>
@@ -11132,7 +11324,6 @@
               <w:t>modes.Clear</w:t>
             </w:r>
             <w:proofErr w:type="spellEnd"/>
-            <w:proofErr w:type="gramEnd"/>
             <w:r>
               <w:rPr>
                 <w:rFonts w:ascii="Cascadia Mono" w:hAnsi="Cascadia Mono" w:cs="Cascadia Mono"/>
@@ -11166,7 +11357,6 @@
               <w:t xml:space="preserve">                        </w:t>
             </w:r>
             <w:proofErr w:type="spellStart"/>
-            <w:proofErr w:type="gramStart"/>
             <w:r>
               <w:rPr>
                 <w:rFonts w:ascii="Cascadia Mono" w:hAnsi="Cascadia Mono" w:cs="Cascadia Mono"/>
@@ -11177,7 +11367,6 @@
               <w:t>modes.Add</w:t>
             </w:r>
             <w:proofErr w:type="spellEnd"/>
-            <w:proofErr w:type="gramEnd"/>
             <w:r>
               <w:rPr>
                 <w:rFonts w:ascii="Cascadia Mono" w:hAnsi="Cascadia Mono" w:cs="Cascadia Mono"/>
@@ -11356,7 +11545,6 @@
               <w:t xml:space="preserve">                        </w:t>
             </w:r>
             <w:proofErr w:type="spellStart"/>
-            <w:proofErr w:type="gramStart"/>
             <w:r>
               <w:rPr>
                 <w:rFonts w:ascii="Cascadia Mono" w:hAnsi="Cascadia Mono" w:cs="Cascadia Mono"/>
@@ -11367,7 +11555,6 @@
               <w:t>modes.Add</w:t>
             </w:r>
             <w:proofErr w:type="spellEnd"/>
-            <w:proofErr w:type="gramEnd"/>
             <w:r>
               <w:rPr>
                 <w:rFonts w:ascii="Cascadia Mono" w:hAnsi="Cascadia Mono" w:cs="Cascadia Mono"/>
@@ -11482,19 +11669,8 @@
                 <w:sz w:val="14"/>
                 <w:szCs w:val="14"/>
               </w:rPr>
-              <w:t xml:space="preserve"> </w:t>
-            </w:r>
-            <w:proofErr w:type="gramStart"/>
-            <w:r>
-              <w:rPr>
-                <w:rFonts w:ascii="Cascadia Mono" w:hAnsi="Cascadia Mono" w:cs="Cascadia Mono"/>
-                <w:color w:val="000000"/>
-                <w:sz w:val="14"/>
-                <w:szCs w:val="14"/>
-              </w:rPr>
-              <w:t>modes;</w:t>
-            </w:r>
-            <w:proofErr w:type="gramEnd"/>
+              <w:t xml:space="preserve"> modes;</w:t>
+            </w:r>
           </w:p>
           <w:p>
             <w:pPr>
@@ -11555,7 +11731,6 @@
               </w:rPr>
               <w:t xml:space="preserve"> Average(</w:t>
             </w:r>
-            <w:proofErr w:type="gramStart"/>
             <w:r>
               <w:rPr>
                 <w:rFonts w:ascii="Cascadia Mono" w:hAnsi="Cascadia Mono" w:cs="Cascadia Mono"/>
@@ -11572,17 +11747,7 @@
                 <w:sz w:val="16"/>
                 <w:szCs w:val="16"/>
               </w:rPr>
-              <w:t>[</w:t>
-            </w:r>
-            <w:proofErr w:type="gramEnd"/>
-            <w:r>
-              <w:rPr>
-                <w:rFonts w:ascii="Cascadia Mono" w:hAnsi="Cascadia Mono" w:cs="Cascadia Mono"/>
-                <w:color w:val="000000"/>
-                <w:sz w:val="16"/>
-                <w:szCs w:val="16"/>
-              </w:rPr>
-              <w:t>] array)</w:t>
+              <w:t>[] array)</w:t>
             </w:r>
           </w:p>
           <w:p>
@@ -11646,19 +11811,8 @@
                 <w:sz w:val="16"/>
                 <w:szCs w:val="16"/>
               </w:rPr>
-              <w:t xml:space="preserve"> sum = </w:t>
-            </w:r>
-            <w:proofErr w:type="gramStart"/>
-            <w:r>
-              <w:rPr>
-                <w:rFonts w:ascii="Cascadia Mono" w:hAnsi="Cascadia Mono" w:cs="Cascadia Mono"/>
-                <w:color w:val="000000"/>
-                <w:sz w:val="16"/>
-                <w:szCs w:val="16"/>
-              </w:rPr>
-              <w:t>0;</w:t>
-            </w:r>
-            <w:proofErr w:type="gramEnd"/>
+              <w:t xml:space="preserve"> sum = 0;</w:t>
+            </w:r>
           </w:p>
           <w:p>
             <w:pPr>
@@ -11680,6 +11834,7 @@
                 <w:sz w:val="16"/>
                 <w:szCs w:val="16"/>
               </w:rPr>
+              <w:lastRenderedPageBreak/>
               <w:t xml:space="preserve">                </w:t>
             </w:r>
             <w:r>
@@ -11709,7 +11864,6 @@
               </w:rPr>
               <w:t xml:space="preserve"> </w:t>
             </w:r>
-            <w:proofErr w:type="gramStart"/>
             <w:r>
               <w:rPr>
                 <w:rFonts w:ascii="Cascadia Mono" w:hAnsi="Cascadia Mono" w:cs="Cascadia Mono"/>
@@ -11719,7 +11873,6 @@
               </w:rPr>
               <w:t>0;</w:t>
             </w:r>
-            <w:proofErr w:type="gramEnd"/>
           </w:p>
           <w:p>
             <w:pPr>
@@ -11919,7 +12072,6 @@
               <w:t>i</w:t>
             </w:r>
             <w:proofErr w:type="spellEnd"/>
-            <w:proofErr w:type="gramStart"/>
             <w:r>
               <w:rPr>
                 <w:rFonts w:ascii="Cascadia Mono" w:hAnsi="Cascadia Mono" w:cs="Cascadia Mono"/>
@@ -11938,7 +12090,6 @@
               </w:rPr>
               <w:t>;</w:t>
             </w:r>
-            <w:proofErr w:type="gramEnd"/>
           </w:p>
           <w:p>
             <w:pPr>
@@ -11960,19 +12111,8 @@
                 <w:sz w:val="16"/>
                 <w:szCs w:val="16"/>
               </w:rPr>
-              <w:t xml:space="preserve">                    size+</w:t>
-            </w:r>
-            <w:proofErr w:type="gramStart"/>
-            <w:r>
-              <w:rPr>
-                <w:rFonts w:ascii="Cascadia Mono" w:hAnsi="Cascadia Mono" w:cs="Cascadia Mono"/>
-                <w:color w:val="000000"/>
-                <w:sz w:val="16"/>
-                <w:szCs w:val="16"/>
-              </w:rPr>
-              <w:t>+;</w:t>
-            </w:r>
-            <w:proofErr w:type="gramEnd"/>
+              <w:t xml:space="preserve">                    size++;</w:t>
+            </w:r>
           </w:p>
           <w:p>
             <w:pPr>
@@ -12035,19 +12175,8 @@
                 <w:sz w:val="16"/>
                 <w:szCs w:val="16"/>
               </w:rPr>
-              <w:t xml:space="preserve"> sum/</w:t>
-            </w:r>
-            <w:proofErr w:type="gramStart"/>
-            <w:r>
-              <w:rPr>
-                <w:rFonts w:ascii="Cascadia Mono" w:hAnsi="Cascadia Mono" w:cs="Cascadia Mono"/>
-                <w:color w:val="000000"/>
-                <w:sz w:val="16"/>
-                <w:szCs w:val="16"/>
-              </w:rPr>
-              <w:t>size;</w:t>
-            </w:r>
-            <w:proofErr w:type="gramEnd"/>
+              <w:t xml:space="preserve"> sum/size;</w:t>
+            </w:r>
           </w:p>
           <w:p>
             <w:pPr>
@@ -12106,7 +12235,6 @@
               </w:rPr>
               <w:t xml:space="preserve"> Range(</w:t>
             </w:r>
-            <w:proofErr w:type="gramStart"/>
             <w:r>
               <w:rPr>
                 <w:rFonts w:ascii="Cascadia Mono" w:hAnsi="Cascadia Mono" w:cs="Cascadia Mono"/>
@@ -12123,17 +12251,7 @@
                 <w:sz w:val="14"/>
                 <w:szCs w:val="14"/>
               </w:rPr>
-              <w:t>[</w:t>
-            </w:r>
-            <w:proofErr w:type="gramEnd"/>
-            <w:r>
-              <w:rPr>
-                <w:rFonts w:ascii="Cascadia Mono" w:hAnsi="Cascadia Mono" w:cs="Cascadia Mono"/>
-                <w:color w:val="000000"/>
-                <w:sz w:val="14"/>
-                <w:szCs w:val="14"/>
-              </w:rPr>
-              <w:t>] array)</w:t>
+              <w:t>[] array)</w:t>
             </w:r>
           </w:p>
           <w:p>
@@ -12197,27 +12315,7 @@
                 <w:sz w:val="14"/>
                 <w:szCs w:val="14"/>
               </w:rPr>
-              <w:t xml:space="preserve"> min = </w:t>
-            </w:r>
-            <w:proofErr w:type="gramStart"/>
-            <w:r>
-              <w:rPr>
-                <w:rFonts w:ascii="Cascadia Mono" w:hAnsi="Cascadia Mono" w:cs="Cascadia Mono"/>
-                <w:color w:val="000000"/>
-                <w:sz w:val="14"/>
-                <w:szCs w:val="14"/>
-              </w:rPr>
-              <w:t>array[</w:t>
-            </w:r>
-            <w:proofErr w:type="gramEnd"/>
-            <w:r>
-              <w:rPr>
-                <w:rFonts w:ascii="Cascadia Mono" w:hAnsi="Cascadia Mono" w:cs="Cascadia Mono"/>
-                <w:color w:val="000000"/>
-                <w:sz w:val="14"/>
-                <w:szCs w:val="14"/>
-              </w:rPr>
-              <w:t>0], max = array[0];</w:t>
+              <w:t xml:space="preserve"> min = array[0], max = array[0];</w:t>
             </w:r>
           </w:p>
           <w:p>
@@ -12258,19 +12356,8 @@
                 <w:sz w:val="14"/>
                 <w:szCs w:val="14"/>
               </w:rPr>
-              <w:t xml:space="preserve"> </w:t>
-            </w:r>
-            <w:proofErr w:type="gramStart"/>
-            <w:r>
-              <w:rPr>
-                <w:rFonts w:ascii="Cascadia Mono" w:hAnsi="Cascadia Mono" w:cs="Cascadia Mono"/>
-                <w:color w:val="000000"/>
-                <w:sz w:val="14"/>
-                <w:szCs w:val="14"/>
-              </w:rPr>
-              <w:t>range;</w:t>
-            </w:r>
-            <w:proofErr w:type="gramEnd"/>
+              <w:t xml:space="preserve"> range;</w:t>
+            </w:r>
           </w:p>
           <w:p>
             <w:pPr>
@@ -12517,7 +12604,6 @@
               <w:t xml:space="preserve">                        min = </w:t>
             </w:r>
             <w:proofErr w:type="spellStart"/>
-            <w:proofErr w:type="gramStart"/>
             <w:r>
               <w:rPr>
                 <w:rFonts w:ascii="Cascadia Mono" w:hAnsi="Cascadia Mono" w:cs="Cascadia Mono"/>
@@ -12537,7 +12623,6 @@
               </w:rPr>
               <w:t>;</w:t>
             </w:r>
-            <w:proofErr w:type="gramEnd"/>
           </w:p>
           <w:p>
             <w:pPr>
@@ -12687,7 +12772,6 @@
               <w:t xml:space="preserve">                        max = </w:t>
             </w:r>
             <w:proofErr w:type="spellStart"/>
-            <w:proofErr w:type="gramStart"/>
             <w:r>
               <w:rPr>
                 <w:rFonts w:ascii="Cascadia Mono" w:hAnsi="Cascadia Mono" w:cs="Cascadia Mono"/>
@@ -12707,7 +12791,6 @@
               </w:rPr>
               <w:t>;</w:t>
             </w:r>
-            <w:proofErr w:type="gramEnd"/>
           </w:p>
           <w:p>
             <w:pPr>
@@ -12729,7 +12812,6 @@
                 <w:sz w:val="14"/>
                 <w:szCs w:val="14"/>
               </w:rPr>
-              <w:lastRenderedPageBreak/>
               <w:t xml:space="preserve">                    }</w:t>
             </w:r>
           </w:p>
@@ -12776,19 +12858,8 @@
                 <w:sz w:val="14"/>
                 <w:szCs w:val="14"/>
               </w:rPr>
-              <w:t xml:space="preserve">                range = max - </w:t>
-            </w:r>
-            <w:proofErr w:type="gramStart"/>
-            <w:r>
-              <w:rPr>
-                <w:rFonts w:ascii="Cascadia Mono" w:hAnsi="Cascadia Mono" w:cs="Cascadia Mono"/>
-                <w:color w:val="000000"/>
-                <w:sz w:val="14"/>
-                <w:szCs w:val="14"/>
-              </w:rPr>
-              <w:t>min;</w:t>
-            </w:r>
-            <w:proofErr w:type="gramEnd"/>
+              <w:t xml:space="preserve">                range = max - min;</w:t>
+            </w:r>
           </w:p>
           <w:p>
             <w:pPr>
@@ -12828,9 +12899,16 @@
                 <w:sz w:val="14"/>
                 <w:szCs w:val="14"/>
               </w:rPr>
-              <w:t xml:space="preserve"> </w:t>
-            </w:r>
-            <w:proofErr w:type="gramStart"/>
+              <w:t xml:space="preserve"> range;</w:t>
+            </w:r>
+          </w:p>
+          <w:p>
+            <w:pPr>
+              <w:spacing w:after="0"/>
+              <w:rPr>
+                <w:rFonts w:asciiTheme="majorHAnsi" w:hAnsiTheme="majorHAnsi" w:cstheme="majorHAnsi"/>
+              </w:rPr>
+            </w:pPr>
             <w:r>
               <w:rPr>
                 <w:rFonts w:ascii="Cascadia Mono" w:hAnsi="Cascadia Mono" w:cs="Cascadia Mono"/>
@@ -12838,24 +12916,6 @@
                 <w:sz w:val="14"/>
                 <w:szCs w:val="14"/>
               </w:rPr>
-              <w:t>range;</w:t>
-            </w:r>
-            <w:proofErr w:type="gramEnd"/>
-          </w:p>
-          <w:p>
-            <w:pPr>
-              <w:spacing w:after="0"/>
-              <w:rPr>
-                <w:rFonts w:asciiTheme="majorHAnsi" w:hAnsiTheme="majorHAnsi" w:cstheme="majorHAnsi"/>
-              </w:rPr>
-            </w:pPr>
-            <w:r>
-              <w:rPr>
-                <w:rFonts w:ascii="Cascadia Mono" w:hAnsi="Cascadia Mono" w:cs="Cascadia Mono"/>
-                <w:color w:val="000000"/>
-                <w:sz w:val="14"/>
-                <w:szCs w:val="14"/>
-              </w:rPr>
               <w:t xml:space="preserve">            }</w:t>
             </w:r>
           </w:p>
@@ -12888,13 +12948,8 @@
               <w:t>max</w:t>
             </w:r>
             <w:r>
-              <w:t xml:space="preserve"> to array index </w:t>
-            </w:r>
-            <w:proofErr w:type="gramStart"/>
-            <w:r>
-              <w:t>0</w:t>
-            </w:r>
-            <w:proofErr w:type="gramEnd"/>
+              <w:t xml:space="preserve"> to array index 0</w:t>
+            </w:r>
           </w:p>
           <w:p>
             <w:pPr>
@@ -12911,13 +12966,8 @@
               <w:t>min</w:t>
             </w:r>
             <w:r>
-              <w:t xml:space="preserve"> to array index </w:t>
-            </w:r>
-            <w:proofErr w:type="gramStart"/>
-            <w:r>
-              <w:t>0</w:t>
-            </w:r>
-            <w:proofErr w:type="gramEnd"/>
+              <w:t xml:space="preserve"> to array index 0</w:t>
+            </w:r>
           </w:p>
           <w:p>
             <w:pPr>
@@ -12926,7 +12976,6 @@
             <w:r>
               <w:t xml:space="preserve">INITIALISE double </w:t>
             </w:r>
-            <w:proofErr w:type="gramStart"/>
             <w:r>
               <w:rPr>
                 <w:b/>
@@ -12934,7 +12983,6 @@
               </w:rPr>
               <w:t>mid</w:t>
             </w:r>
-            <w:proofErr w:type="gramEnd"/>
           </w:p>
           <w:p>
             <w:pPr>
@@ -13049,15 +13097,7 @@
                 <w:sz w:val="18"/>
                 <w:szCs w:val="18"/>
               </w:rPr>
-              <w:t xml:space="preserve"> </w:t>
-            </w:r>
-            <w:proofErr w:type="gramStart"/>
-            <w:r>
-              <w:rPr>
-                <w:sz w:val="18"/>
-                <w:szCs w:val="18"/>
-              </w:rPr>
-              <w:t xml:space="preserve">=  </w:t>
+              <w:t xml:space="preserve"> =  </w:t>
             </w:r>
             <w:proofErr w:type="spellStart"/>
             <w:r>
@@ -13070,7 +13110,6 @@
               <w:t>i</w:t>
             </w:r>
             <w:proofErr w:type="spellEnd"/>
-            <w:proofErr w:type="gramEnd"/>
           </w:p>
           <w:p>
             <w:pPr>
@@ -13135,7 +13174,6 @@
               </w:rPr>
               <w:t xml:space="preserve"> is equal or more than </w:t>
             </w:r>
-            <w:proofErr w:type="gramStart"/>
             <w:r>
               <w:rPr>
                 <w:b/>
@@ -13145,7 +13183,6 @@
               </w:rPr>
               <w:t>max</w:t>
             </w:r>
-            <w:proofErr w:type="gramEnd"/>
           </w:p>
           <w:p>
             <w:pPr>
@@ -13274,7 +13311,6 @@
             <w:r>
               <w:t xml:space="preserve">RETURN </w:t>
             </w:r>
-            <w:proofErr w:type="gramStart"/>
             <w:r>
               <w:rPr>
                 <w:b/>
@@ -13282,7 +13318,6 @@
               </w:rPr>
               <w:t>mid</w:t>
             </w:r>
-            <w:proofErr w:type="gramEnd"/>
           </w:p>
           <w:p>
             <w:pPr>
@@ -13328,34 +13363,24 @@
                 <w:sz w:val="18"/>
                 <w:szCs w:val="18"/>
               </w:rPr>
-              <w:t xml:space="preserve">" to </w:t>
-            </w:r>
-            <w:proofErr w:type="gramStart"/>
-            <w:r>
+              <w:t>" to 0</w:t>
+            </w:r>
+          </w:p>
+          <w:p>
+            <w:pPr>
+              <w:spacing w:after="0"/>
               <w:rPr>
                 <w:sz w:val="18"/>
                 <w:szCs w:val="18"/>
               </w:rPr>
-              <w:t>0</w:t>
-            </w:r>
-            <w:proofErr w:type="gramEnd"/>
-          </w:p>
-          <w:p>
-            <w:pPr>
-              <w:spacing w:after="0"/>
+            </w:pPr>
+            <w:r>
               <w:rPr>
                 <w:sz w:val="18"/>
                 <w:szCs w:val="18"/>
               </w:rPr>
-            </w:pPr>
-            <w:r>
-              <w:rPr>
-                <w:sz w:val="18"/>
-                <w:szCs w:val="18"/>
-              </w:rPr>
               <w:t>INITIALISE new integer list "</w:t>
             </w:r>
-            <w:proofErr w:type="gramStart"/>
             <w:r>
               <w:rPr>
                 <w:b/>
@@ -13372,7 +13397,6 @@
               </w:rPr>
               <w:t>"</w:t>
             </w:r>
-            <w:proofErr w:type="gramEnd"/>
           </w:p>
           <w:p>
             <w:pPr>
@@ -13878,7 +13902,6 @@
               </w:rPr>
               <w:t>" to "</w:t>
             </w:r>
-            <w:proofErr w:type="gramStart"/>
             <w:r>
               <w:rPr>
                 <w:b/>
@@ -13895,7 +13918,6 @@
               </w:rPr>
               <w:t>"</w:t>
             </w:r>
-            <w:proofErr w:type="gramEnd"/>
           </w:p>
           <w:p>
             <w:pPr>
@@ -13959,7 +13981,6 @@
               <w:t>" is equal to "</w:t>
             </w:r>
             <w:proofErr w:type="spellStart"/>
-            <w:proofErr w:type="gramStart"/>
             <w:r>
               <w:rPr>
                 <w:b/>
@@ -13977,7 +13998,6 @@
               </w:rPr>
               <w:t>"</w:t>
             </w:r>
-            <w:proofErr w:type="gramEnd"/>
           </w:p>
           <w:p>
             <w:pPr>
@@ -14026,7 +14046,6 @@
               </w:rPr>
               <w:t>" to "</w:t>
             </w:r>
-            <w:proofErr w:type="gramStart"/>
             <w:r>
               <w:rPr>
                 <w:b/>
@@ -14043,7 +14062,6 @@
               </w:rPr>
               <w:t>"</w:t>
             </w:r>
-            <w:proofErr w:type="gramEnd"/>
           </w:p>
           <w:p>
             <w:pPr>
@@ -14162,19 +14180,15 @@
               <w:t>sum</w:t>
             </w:r>
             <w:r>
-              <w:t xml:space="preserve">" to </w:t>
-            </w:r>
-            <w:proofErr w:type="gramStart"/>
-            <w:r>
-              <w:t>0</w:t>
-            </w:r>
-            <w:proofErr w:type="gramEnd"/>
+              <w:t>" to 0</w:t>
+            </w:r>
           </w:p>
           <w:p>
             <w:pPr>
               <w:spacing w:after="0" w:line="240" w:lineRule="auto"/>
             </w:pPr>
             <w:r>
+              <w:lastRenderedPageBreak/>
               <w:t>INITIALISE "</w:t>
             </w:r>
             <w:r>
@@ -14185,13 +14199,8 @@
               <w:t>size</w:t>
             </w:r>
             <w:r>
-              <w:t xml:space="preserve">" to </w:t>
-            </w:r>
-            <w:proofErr w:type="gramStart"/>
-            <w:r>
-              <w:t>0</w:t>
-            </w:r>
-            <w:proofErr w:type="gramEnd"/>
+              <w:t>" to 0</w:t>
+            </w:r>
           </w:p>
           <w:p>
             <w:pPr>
@@ -14308,7 +14317,6 @@
             <w:r>
               <w:t>" divided by "</w:t>
             </w:r>
-            <w:proofErr w:type="gramStart"/>
             <w:r>
               <w:rPr>
                 <w:b/>
@@ -14319,7 +14327,6 @@
             <w:r>
               <w:t>"</w:t>
             </w:r>
-            <w:proofErr w:type="gramEnd"/>
           </w:p>
           <w:p>
             <w:pPr>
@@ -14349,13 +14356,8 @@
               <w:t>max</w:t>
             </w:r>
             <w:r>
-              <w:t xml:space="preserve"> to array index </w:t>
-            </w:r>
-            <w:proofErr w:type="gramStart"/>
-            <w:r>
-              <w:t>0</w:t>
-            </w:r>
-            <w:proofErr w:type="gramEnd"/>
+              <w:t xml:space="preserve"> to array index 0</w:t>
+            </w:r>
           </w:p>
           <w:p>
             <w:pPr>
@@ -14372,13 +14374,8 @@
               <w:t>min</w:t>
             </w:r>
             <w:r>
-              <w:t xml:space="preserve"> to array index </w:t>
-            </w:r>
-            <w:proofErr w:type="gramStart"/>
-            <w:r>
-              <w:t>0</w:t>
-            </w:r>
-            <w:proofErr w:type="gramEnd"/>
+              <w:t xml:space="preserve"> to array index 0</w:t>
+            </w:r>
           </w:p>
           <w:p>
             <w:pPr>
@@ -14387,7 +14384,6 @@
             <w:r>
               <w:t xml:space="preserve">INITIALISE double </w:t>
             </w:r>
-            <w:proofErr w:type="gramStart"/>
             <w:r>
               <w:rPr>
                 <w:b/>
@@ -14395,7 +14391,6 @@
               </w:rPr>
               <w:t>range</w:t>
             </w:r>
-            <w:proofErr w:type="gramEnd"/>
           </w:p>
           <w:p>
             <w:pPr>
@@ -14510,15 +14505,7 @@
                 <w:sz w:val="18"/>
                 <w:szCs w:val="18"/>
               </w:rPr>
-              <w:t xml:space="preserve"> </w:t>
-            </w:r>
-            <w:proofErr w:type="gramStart"/>
-            <w:r>
-              <w:rPr>
-                <w:sz w:val="18"/>
-                <w:szCs w:val="18"/>
-              </w:rPr>
-              <w:t xml:space="preserve">= </w:t>
+              <w:t xml:space="preserve"> = </w:t>
             </w:r>
             <w:r>
               <w:rPr>
@@ -14538,7 +14525,6 @@
               <w:t>i</w:t>
             </w:r>
             <w:proofErr w:type="spellEnd"/>
-            <w:proofErr w:type="gramEnd"/>
           </w:p>
           <w:p>
             <w:pPr>
@@ -14576,7 +14562,6 @@
                 <w:sz w:val="18"/>
                 <w:szCs w:val="18"/>
               </w:rPr>
-              <w:lastRenderedPageBreak/>
               <w:tab/>
             </w:r>
             <w:r>
@@ -14604,7 +14589,6 @@
               </w:rPr>
               <w:t xml:space="preserve"> is equal or more than </w:t>
             </w:r>
-            <w:proofErr w:type="gramStart"/>
             <w:r>
               <w:rPr>
                 <w:b/>
@@ -14614,7 +14598,6 @@
               </w:rPr>
               <w:t>max</w:t>
             </w:r>
-            <w:proofErr w:type="gramEnd"/>
           </w:p>
           <w:p>
             <w:pPr>
@@ -14868,18 +14851,8 @@
                 <w:sz w:val="16"/>
                 <w:szCs w:val="16"/>
               </w:rPr>
-              <w:t xml:space="preserve">Put the Scrum Board and meeting notes </w:t>
-            </w:r>
-            <w:proofErr w:type="gramStart"/>
-            <w:r>
-              <w:rPr>
-                <w:color w:val="FF0000"/>
-                <w:sz w:val="16"/>
-                <w:szCs w:val="16"/>
-              </w:rPr>
-              <w:t>here;</w:t>
-            </w:r>
-            <w:proofErr w:type="gramEnd"/>
+              <w:t>Put the Scrum Board and meeting notes here;</w:t>
+            </w:r>
           </w:p>
           <w:p>
             <w:pPr>
@@ -15059,6 +15032,7 @@
         </w:numPr>
       </w:pPr>
       <w:r>
+        <w:lastRenderedPageBreak/>
         <w:t>Question Nine</w:t>
       </w:r>
     </w:p>
@@ -15173,7 +15147,6 @@
                 <w:sz w:val="36"/>
                 <w:szCs w:val="36"/>
               </w:rPr>
-              <w:lastRenderedPageBreak/>
               <w:t>Approval</w:t>
             </w:r>
             <w:r>
@@ -17009,21 +16982,7 @@
               <w:rPr>
                 <w:rFonts w:eastAsia="Calibri"/>
               </w:rPr>
-              <w:t xml:space="preserve">All user input messages are demonstrated. </w:t>
-            </w:r>
-            <w:proofErr w:type="gramStart"/>
-            <w:r>
-              <w:rPr>
-                <w:rFonts w:eastAsia="Calibri"/>
-              </w:rPr>
-              <w:t>i.e.</w:t>
-            </w:r>
-            <w:proofErr w:type="gramEnd"/>
-            <w:r>
-              <w:rPr>
-                <w:rFonts w:eastAsia="Calibri"/>
-              </w:rPr>
-              <w:t xml:space="preserve"> Incorrect integer input (</w:t>
+              <w:t>All user input messages are demonstrated. i.e. Incorrect integer input (</w:t>
             </w:r>
             <w:proofErr w:type="spellStart"/>
             <w:r>
@@ -17328,21 +17287,7 @@
               <w:rPr>
                 <w:rFonts w:eastAsia="Calibri"/>
               </w:rPr>
-              <w:t xml:space="preserve"> </w:t>
-            </w:r>
-            <w:proofErr w:type="gramStart"/>
-            <w:r>
-              <w:rPr>
-                <w:rFonts w:eastAsia="Calibri"/>
-              </w:rPr>
-              <w:t>reviewed</w:t>
-            </w:r>
-            <w:proofErr w:type="gramEnd"/>
-            <w:r>
-              <w:rPr>
-                <w:rFonts w:eastAsia="Calibri"/>
-              </w:rPr>
-              <w:t xml:space="preserve"> and maintained over time.</w:t>
+              <w:t xml:space="preserve"> reviewed and maintained over time.</w:t>
             </w:r>
           </w:p>
         </w:tc>
@@ -19892,9 +19837,9 @@
       </w:r>
     </w:p>
     <w:sectPr>
-      <w:headerReference w:type="even" r:id="rId16"/>
-      <w:headerReference w:type="default" r:id="rId17"/>
-      <w:headerReference w:type="first" r:id="rId18"/>
+      <w:headerReference w:type="even" r:id="rId17"/>
+      <w:headerReference w:type="default" r:id="rId18"/>
+      <w:headerReference w:type="first" r:id="rId19"/>
       <w:pgSz w:w="11906" w:h="16838"/>
       <w:pgMar w:top="1985" w:right="1134" w:bottom="1701" w:left="1134" w:header="568" w:footer="457" w:gutter="0"/>
       <w:cols w:space="708"/>
@@ -25777,6 +25722,82 @@
       </w:tblBorders>
     </w:tblPr>
   </w:style>
+  <w:style w:type="table" w:styleId="GridTable4-Accent5">
+    <w:name w:val="Grid Table 4 Accent 5"/>
+    <w:basedOn w:val="TableNormal"/>
+    <w:uiPriority w:val="49"/>
+    <w:rsid w:val="00C159C3"/>
+    <w:pPr>
+      <w:spacing w:after="0" w:line="240" w:lineRule="auto"/>
+    </w:pPr>
+    <w:tblPr>
+      <w:tblStyleRowBandSize w:val="1"/>
+      <w:tblStyleColBandSize w:val="1"/>
+      <w:tblBorders>
+        <w:top w:val="single" w:sz="4" w:space="0" w:color="8EAADB" w:themeColor="accent5" w:themeTint="99"/>
+        <w:left w:val="single" w:sz="4" w:space="0" w:color="8EAADB" w:themeColor="accent5" w:themeTint="99"/>
+        <w:bottom w:val="single" w:sz="4" w:space="0" w:color="8EAADB" w:themeColor="accent5" w:themeTint="99"/>
+        <w:right w:val="single" w:sz="4" w:space="0" w:color="8EAADB" w:themeColor="accent5" w:themeTint="99"/>
+        <w:insideH w:val="single" w:sz="4" w:space="0" w:color="8EAADB" w:themeColor="accent5" w:themeTint="99"/>
+        <w:insideV w:val="single" w:sz="4" w:space="0" w:color="8EAADB" w:themeColor="accent5" w:themeTint="99"/>
+      </w:tblBorders>
+    </w:tblPr>
+    <w:tblStylePr w:type="firstRow">
+      <w:rPr>
+        <w:b/>
+        <w:bCs/>
+        <w:color w:val="FFFFFF" w:themeColor="background1"/>
+      </w:rPr>
+      <w:tblPr/>
+      <w:tcPr>
+        <w:tcBorders>
+          <w:top w:val="single" w:sz="4" w:space="0" w:color="4472C4" w:themeColor="accent5"/>
+          <w:left w:val="single" w:sz="4" w:space="0" w:color="4472C4" w:themeColor="accent5"/>
+          <w:bottom w:val="single" w:sz="4" w:space="0" w:color="4472C4" w:themeColor="accent5"/>
+          <w:right w:val="single" w:sz="4" w:space="0" w:color="4472C4" w:themeColor="accent5"/>
+          <w:insideH w:val="nil"/>
+          <w:insideV w:val="nil"/>
+        </w:tcBorders>
+        <w:shd w:val="clear" w:color="auto" w:fill="4472C4" w:themeFill="accent5"/>
+      </w:tcPr>
+    </w:tblStylePr>
+    <w:tblStylePr w:type="lastRow">
+      <w:rPr>
+        <w:b/>
+        <w:bCs/>
+      </w:rPr>
+      <w:tblPr/>
+      <w:tcPr>
+        <w:tcBorders>
+          <w:top w:val="double" w:sz="4" w:space="0" w:color="4472C4" w:themeColor="accent5"/>
+        </w:tcBorders>
+      </w:tcPr>
+    </w:tblStylePr>
+    <w:tblStylePr w:type="firstCol">
+      <w:rPr>
+        <w:b/>
+        <w:bCs/>
+      </w:rPr>
+    </w:tblStylePr>
+    <w:tblStylePr w:type="lastCol">
+      <w:rPr>
+        <w:b/>
+        <w:bCs/>
+      </w:rPr>
+    </w:tblStylePr>
+    <w:tblStylePr w:type="band1Vert">
+      <w:tblPr/>
+      <w:tcPr>
+        <w:shd w:val="clear" w:color="auto" w:fill="D9E2F3" w:themeFill="accent5" w:themeFillTint="33"/>
+      </w:tcPr>
+    </w:tblStylePr>
+    <w:tblStylePr w:type="band1Horz">
+      <w:tblPr/>
+      <w:tcPr>
+        <w:shd w:val="clear" w:color="auto" w:fill="D9E2F3" w:themeFill="accent5" w:themeFillTint="33"/>
+      </w:tcPr>
+    </w:tblStylePr>
+  </w:style>
 </w:styles>
 </file>
 

</xml_diff>